<commit_message>
DOCS: Update 18주차 정롭비 기록
</commit_message>
<xml_diff>
--- a/Document/정롭비 기록/18주차 정롭비 기록.docx
+++ b/Document/정롭비 기록/18주차 정롭비 기록.docx
@@ -23,51 +23,94 @@
           <w:sz w:val="24"/>
           <w:szCs w:val="24"/>
         </w:rPr>
-        <w:t xml:space="preserve">클라이언트 병합 </w:t>
-      </w:r>
-      <w:r>
-        <w:rPr>
-          <w:color w:val="FF0000"/>
-          <w:sz w:val="24"/>
-          <w:szCs w:val="24"/>
-        </w:rPr>
-        <w:t>– (1)</w:t>
-      </w:r>
-    </w:p>
-    <w:p>
-      <w:pPr>
-        <w:rPr>
-          <w:noProof/>
-        </w:rPr>
-      </w:pPr>
-      <w:r>
-        <w:rPr>
-          <w:rFonts w:hint="eastAsia"/>
-          <w:noProof/>
-        </w:rPr>
-        <w:t>클라이언트가 작업한 내용들을 서버와 병합하</w:t>
-      </w:r>
-      <w:r>
-        <w:rPr>
-          <w:rFonts w:hint="eastAsia"/>
-          <w:noProof/>
-        </w:rPr>
-        <w:t>여 지금까지 했던 작업들을 모두 합치려 한다.</w:t>
-      </w:r>
-    </w:p>
-    <w:p>
-      <w:pPr>
-        <w:rPr>
-          <w:rFonts w:eastAsiaTheme="minorHAnsi"/>
-          <w:color w:val="000000" w:themeColor="text1"/>
-          <w:szCs w:val="20"/>
-        </w:rPr>
-      </w:pPr>
-    </w:p>
-    <w:p>
-      <w:pPr>
-        <w:rPr>
-          <w:rFonts w:eastAsiaTheme="minorHAnsi"/>
+        <w:t>서버 컨테이너 변경</w:t>
+      </w:r>
+    </w:p>
+    <w:p>
+      <w:pPr>
+        <w:rPr>
+          <w:rFonts w:eastAsiaTheme="minorHAnsi"/>
+          <w:color w:val="000000" w:themeColor="text1"/>
+          <w:szCs w:val="20"/>
+        </w:rPr>
+      </w:pPr>
+      <w:r>
+        <w:rPr>
+          <w:rFonts w:eastAsiaTheme="minorHAnsi" w:hint="eastAsia"/>
+          <w:color w:val="000000" w:themeColor="text1"/>
+          <w:szCs w:val="20"/>
+        </w:rPr>
+        <w:t>서버</w:t>
+      </w:r>
+      <w:r>
+        <w:rPr>
+          <w:rFonts w:eastAsiaTheme="minorHAnsi"/>
+          <w:color w:val="000000" w:themeColor="text1"/>
+          <w:szCs w:val="20"/>
+        </w:rPr>
+        <w:t xml:space="preserve"> </w:t>
+      </w:r>
+      <w:r>
+        <w:rPr>
+          <w:rFonts w:eastAsiaTheme="minorHAnsi" w:hint="eastAsia"/>
+          <w:color w:val="000000" w:themeColor="text1"/>
+          <w:szCs w:val="20"/>
+        </w:rPr>
+        <w:t xml:space="preserve">프로그램에서 </w:t>
+      </w:r>
+      <w:r>
+        <w:rPr>
+          <w:rFonts w:eastAsiaTheme="minorHAnsi"/>
+          <w:color w:val="000000" w:themeColor="text1"/>
+          <w:szCs w:val="20"/>
+        </w:rPr>
+        <w:t>lock</w:t>
+      </w:r>
+      <w:r>
+        <w:rPr>
+          <w:rFonts w:eastAsiaTheme="minorHAnsi" w:hint="eastAsia"/>
+          <w:color w:val="000000" w:themeColor="text1"/>
+          <w:szCs w:val="20"/>
+        </w:rPr>
+        <w:t>으로 임계영역을 생성하는 것은 성능에 매우 큰 영향을 미치기 때문에 이를 제거하기 위해서 공용 데이터를 w</w:t>
+      </w:r>
+      <w:r>
+        <w:rPr>
+          <w:rFonts w:eastAsiaTheme="minorHAnsi"/>
+          <w:color w:val="000000" w:themeColor="text1"/>
+          <w:szCs w:val="20"/>
+        </w:rPr>
+        <w:t xml:space="preserve">ait_free </w:t>
+      </w:r>
+      <w:r>
+        <w:rPr>
+          <w:rFonts w:eastAsiaTheme="minorHAnsi" w:hint="eastAsia"/>
+          <w:color w:val="000000" w:themeColor="text1"/>
+          <w:szCs w:val="20"/>
+        </w:rPr>
+        <w:t xml:space="preserve">하거나 </w:t>
+      </w:r>
+      <w:r>
+        <w:rPr>
+          <w:rFonts w:eastAsiaTheme="minorHAnsi"/>
+          <w:color w:val="000000" w:themeColor="text1"/>
+          <w:szCs w:val="20"/>
+        </w:rPr>
+        <w:t xml:space="preserve">lock_free </w:t>
+      </w:r>
+      <w:r>
+        <w:rPr>
+          <w:rFonts w:eastAsiaTheme="minorHAnsi" w:hint="eastAsia"/>
+          <w:color w:val="000000" w:themeColor="text1"/>
+          <w:szCs w:val="20"/>
+        </w:rPr>
+        <w:t>해야 한다.</w:t>
+      </w:r>
+    </w:p>
+    <w:p>
+      <w:pPr>
+        <w:rPr>
+          <w:rFonts w:eastAsiaTheme="minorHAnsi" w:hint="eastAsia"/>
           <w:color w:val="000000" w:themeColor="text1"/>
           <w:szCs w:val="20"/>
         </w:rPr>
@@ -88,10 +131,10 @@
           <w:szCs w:val="20"/>
         </w:rPr>
         <w:drawing>
-          <wp:inline distT="0" distB="0" distL="0" distR="0" wp14:anchorId="60E3473D" wp14:editId="0A30D2AB">
-            <wp:extent cx="3534268" cy="3067478"/>
-            <wp:effectExtent l="0" t="0" r="9525" b="0"/>
-            <wp:docPr id="216864174" name="그림 1" descr="텍스트이(가) 표시된 사진&#10;&#10;자동 생성된 설명"/>
+          <wp:inline distT="0" distB="0" distL="0" distR="0" wp14:anchorId="4B65340F" wp14:editId="048AF38D">
+            <wp:extent cx="5382376" cy="161948"/>
+            <wp:effectExtent l="0" t="0" r="0" b="9525"/>
+            <wp:docPr id="1951293227" name="그림 1"/>
             <wp:cNvGraphicFramePr>
               <a:graphicFrameLocks xmlns:a="http://schemas.openxmlformats.org/drawingml/2006/main" noChangeAspect="1"/>
             </wp:cNvGraphicFramePr>
@@ -99,7 +142,7 @@
               <a:graphicData uri="http://schemas.openxmlformats.org/drawingml/2006/picture">
                 <pic:pic xmlns:pic="http://schemas.openxmlformats.org/drawingml/2006/picture">
                   <pic:nvPicPr>
-                    <pic:cNvPr id="216864174" name="그림 1" descr="텍스트이(가) 표시된 사진&#10;&#10;자동 생성된 설명"/>
+                    <pic:cNvPr id="1951293227" name=""/>
                     <pic:cNvPicPr/>
                   </pic:nvPicPr>
                   <pic:blipFill>
@@ -111,7 +154,7 @@
                   <pic:spPr>
                     <a:xfrm>
                       <a:off x="0" y="0"/>
-                      <a:ext cx="3534268" cy="3067478"/>
+                      <a:ext cx="5382376" cy="161948"/>
                     </a:xfrm>
                     <a:prstGeom prst="rect">
                       <a:avLst/>
@@ -127,11 +170,343 @@
     <w:p>
       <w:pPr>
         <w:rPr>
-          <w:rFonts w:eastAsiaTheme="minorHAnsi"/>
-          <w:color w:val="000000" w:themeColor="text1"/>
-          <w:szCs w:val="20"/>
-        </w:rPr>
-      </w:pPr>
+          <w:rFonts w:eastAsiaTheme="minorHAnsi" w:hint="eastAsia"/>
+          <w:color w:val="000000" w:themeColor="text1"/>
+          <w:szCs w:val="20"/>
+        </w:rPr>
+      </w:pPr>
+      <w:r>
+        <w:rPr>
+          <w:rFonts w:eastAsiaTheme="minorHAnsi" w:hint="eastAsia"/>
+          <w:color w:val="000000" w:themeColor="text1"/>
+          <w:szCs w:val="20"/>
+        </w:rPr>
+        <w:t xml:space="preserve">따라서 지금 클라이언트를 관리하는 컨테이너인 </w:t>
+      </w:r>
+      <w:r>
+        <w:rPr>
+          <w:rFonts w:eastAsiaTheme="minorHAnsi"/>
+          <w:color w:val="000000" w:themeColor="text1"/>
+          <w:szCs w:val="20"/>
+        </w:rPr>
+        <w:t>‘remoteClients’</w:t>
+      </w:r>
+      <w:r>
+        <w:rPr>
+          <w:rFonts w:eastAsiaTheme="minorHAnsi" w:hint="eastAsia"/>
+          <w:color w:val="000000" w:themeColor="text1"/>
+          <w:szCs w:val="20"/>
+        </w:rPr>
+        <w:t xml:space="preserve">를 </w:t>
+      </w:r>
+      <w:r>
+        <w:rPr>
+          <w:rFonts w:eastAsiaTheme="minorHAnsi"/>
+          <w:color w:val="000000" w:themeColor="text1"/>
+          <w:szCs w:val="20"/>
+        </w:rPr>
+        <w:t>unordered_map</w:t>
+      </w:r>
+      <w:r>
+        <w:rPr>
+          <w:rFonts w:eastAsiaTheme="minorHAnsi" w:hint="eastAsia"/>
+          <w:color w:val="000000" w:themeColor="text1"/>
+          <w:szCs w:val="20"/>
+        </w:rPr>
+        <w:t xml:space="preserve">에서 </w:t>
+      </w:r>
+      <w:r>
+        <w:rPr>
+          <w:rFonts w:eastAsiaTheme="minorHAnsi"/>
+          <w:color w:val="000000" w:themeColor="text1"/>
+          <w:szCs w:val="20"/>
+        </w:rPr>
+        <w:t>concurrent_unordered_map</w:t>
+      </w:r>
+      <w:r>
+        <w:rPr>
+          <w:rFonts w:eastAsiaTheme="minorHAnsi" w:hint="eastAsia"/>
+          <w:color w:val="000000" w:themeColor="text1"/>
+          <w:szCs w:val="20"/>
+        </w:rPr>
+        <w:t xml:space="preserve">으로 변경하면 </w:t>
+      </w:r>
+      <w:r>
+        <w:rPr>
+          <w:rFonts w:eastAsiaTheme="minorHAnsi"/>
+          <w:color w:val="000000" w:themeColor="text1"/>
+          <w:szCs w:val="20"/>
+        </w:rPr>
+        <w:t>lock</w:t>
+      </w:r>
+      <w:r>
+        <w:rPr>
+          <w:rFonts w:eastAsiaTheme="minorHAnsi" w:hint="eastAsia"/>
+          <w:color w:val="000000" w:themeColor="text1"/>
+          <w:szCs w:val="20"/>
+        </w:rPr>
+        <w:t>없이</w:t>
+      </w:r>
+      <w:r>
+        <w:rPr>
+          <w:rFonts w:eastAsiaTheme="minorHAnsi"/>
+          <w:color w:val="000000" w:themeColor="text1"/>
+          <w:szCs w:val="20"/>
+        </w:rPr>
+        <w:t xml:space="preserve"> </w:t>
+      </w:r>
+      <w:r>
+        <w:rPr>
+          <w:rFonts w:eastAsiaTheme="minorHAnsi" w:hint="eastAsia"/>
+          <w:color w:val="000000" w:themeColor="text1"/>
+          <w:szCs w:val="20"/>
+        </w:rPr>
+        <w:t>무잠금으로 동작할 수 있어 성능 향상에 큰 도움을 줄 것이다.</w:t>
+      </w:r>
+    </w:p>
+    <w:p>
+      <w:pPr>
+        <w:rPr>
+          <w:rFonts w:eastAsiaTheme="minorHAnsi" w:hint="eastAsia"/>
+          <w:color w:val="000000" w:themeColor="text1"/>
+          <w:szCs w:val="20"/>
+        </w:rPr>
+      </w:pPr>
+    </w:p>
+    <w:p>
+      <w:pPr>
+        <w:rPr>
+          <w:rFonts w:eastAsiaTheme="minorHAnsi" w:hint="eastAsia"/>
+          <w:color w:val="000000" w:themeColor="text1"/>
+          <w:szCs w:val="20"/>
+        </w:rPr>
+      </w:pPr>
+      <w:r>
+        <w:rPr>
+          <w:rFonts w:eastAsiaTheme="minorHAnsi" w:hint="eastAsia"/>
+          <w:color w:val="000000" w:themeColor="text1"/>
+          <w:szCs w:val="20"/>
+        </w:rPr>
+        <w:t>다만</w:t>
+      </w:r>
+      <w:r>
+        <w:rPr>
+          <w:rFonts w:eastAsiaTheme="minorHAnsi"/>
+          <w:color w:val="000000" w:themeColor="text1"/>
+          <w:szCs w:val="20"/>
+        </w:rPr>
+        <w:t xml:space="preserve">, </w:t>
+      </w:r>
+      <w:r>
+        <w:rPr>
+          <w:rFonts w:eastAsiaTheme="minorHAnsi" w:hint="eastAsia"/>
+          <w:color w:val="000000" w:themeColor="text1"/>
+          <w:szCs w:val="20"/>
+        </w:rPr>
+        <w:t xml:space="preserve">이 컨테이너는 </w:t>
+      </w:r>
+      <w:r>
+        <w:rPr>
+          <w:rFonts w:eastAsiaTheme="minorHAnsi"/>
+          <w:color w:val="000000" w:themeColor="text1"/>
+          <w:szCs w:val="20"/>
+        </w:rPr>
+        <w:t>erase</w:t>
+      </w:r>
+      <w:r>
+        <w:rPr>
+          <w:rFonts w:eastAsiaTheme="minorHAnsi" w:hint="eastAsia"/>
+          <w:color w:val="000000" w:themeColor="text1"/>
+          <w:szCs w:val="20"/>
+        </w:rPr>
+        <w:t xml:space="preserve">가 </w:t>
+      </w:r>
+      <w:r>
+        <w:rPr>
+          <w:rFonts w:eastAsiaTheme="minorHAnsi"/>
+          <w:color w:val="000000" w:themeColor="text1"/>
+          <w:szCs w:val="20"/>
+        </w:rPr>
+        <w:t xml:space="preserve">unsafe </w:t>
+      </w:r>
+      <w:r>
+        <w:rPr>
+          <w:rFonts w:eastAsiaTheme="minorHAnsi" w:hint="eastAsia"/>
+          <w:color w:val="000000" w:themeColor="text1"/>
+          <w:szCs w:val="20"/>
+        </w:rPr>
+        <w:t>하기 때문에 컨테이너의 객체를 제거하기 힘들다.</w:t>
+      </w:r>
+    </w:p>
+    <w:p>
+      <w:pPr>
+        <w:rPr>
+          <w:rFonts w:eastAsiaTheme="minorHAnsi"/>
+          <w:color w:val="000000" w:themeColor="text1"/>
+          <w:szCs w:val="20"/>
+        </w:rPr>
+      </w:pPr>
+      <w:r>
+        <w:rPr>
+          <w:rFonts w:eastAsiaTheme="minorHAnsi" w:hint="eastAsia"/>
+          <w:color w:val="000000" w:themeColor="text1"/>
+          <w:szCs w:val="20"/>
+        </w:rPr>
+        <w:t>그래서 클라이언트가 접속을 해제할 때</w:t>
+      </w:r>
+      <w:r>
+        <w:rPr>
+          <w:rFonts w:eastAsiaTheme="minorHAnsi"/>
+          <w:color w:val="000000" w:themeColor="text1"/>
+          <w:szCs w:val="20"/>
+        </w:rPr>
+        <w:t xml:space="preserve"> </w:t>
+      </w:r>
+      <w:r>
+        <w:rPr>
+          <w:rFonts w:eastAsiaTheme="minorHAnsi" w:hint="eastAsia"/>
+          <w:color w:val="000000" w:themeColor="text1"/>
+          <w:szCs w:val="20"/>
+        </w:rPr>
+        <w:t>객체 자체는 남겨두고,</w:t>
+      </w:r>
+      <w:r>
+        <w:rPr>
+          <w:rFonts w:eastAsiaTheme="minorHAnsi"/>
+          <w:color w:val="000000" w:themeColor="text1"/>
+          <w:szCs w:val="20"/>
+        </w:rPr>
+        <w:t xml:space="preserve"> </w:t>
+      </w:r>
+      <w:r>
+        <w:rPr>
+          <w:rFonts w:eastAsiaTheme="minorHAnsi" w:hint="eastAsia"/>
+          <w:color w:val="000000" w:themeColor="text1"/>
+          <w:szCs w:val="20"/>
+        </w:rPr>
+        <w:t>클라이언트가 사용할 수 없다고 표시만 할 것이다.</w:t>
+      </w:r>
+      <w:r>
+        <w:rPr>
+          <w:rFonts w:eastAsiaTheme="minorHAnsi"/>
+          <w:color w:val="000000" w:themeColor="text1"/>
+          <w:szCs w:val="20"/>
+        </w:rPr>
+        <w:t xml:space="preserve"> (bool </w:t>
+      </w:r>
+      <w:r>
+        <w:rPr>
+          <w:rFonts w:eastAsiaTheme="minorHAnsi" w:hint="eastAsia"/>
+          <w:color w:val="000000" w:themeColor="text1"/>
+          <w:szCs w:val="20"/>
+        </w:rPr>
+        <w:t>형태의 변수</w:t>
+      </w:r>
+      <w:r>
+        <w:rPr>
+          <w:rFonts w:eastAsiaTheme="minorHAnsi"/>
+          <w:color w:val="000000" w:themeColor="text1"/>
+          <w:szCs w:val="20"/>
+        </w:rPr>
+        <w:t>)</w:t>
+      </w:r>
+    </w:p>
+    <w:p>
+      <w:pPr>
+        <w:rPr>
+          <w:rFonts w:eastAsiaTheme="minorHAnsi" w:hint="eastAsia"/>
+          <w:color w:val="000000" w:themeColor="text1"/>
+          <w:szCs w:val="20"/>
+        </w:rPr>
+      </w:pPr>
+      <w:r>
+        <w:rPr>
+          <w:rFonts w:eastAsiaTheme="minorHAnsi" w:hint="eastAsia"/>
+          <w:color w:val="000000" w:themeColor="text1"/>
+          <w:szCs w:val="20"/>
+        </w:rPr>
+        <w:t>그리고 P</w:t>
+      </w:r>
+      <w:r>
+        <w:rPr>
+          <w:rFonts w:eastAsiaTheme="minorHAnsi"/>
+          <w:color w:val="000000" w:themeColor="text1"/>
+          <w:szCs w:val="20"/>
+        </w:rPr>
+        <w:t>layer</w:t>
+      </w:r>
+      <w:r>
+        <w:rPr>
+          <w:rFonts w:eastAsiaTheme="minorHAnsi" w:hint="eastAsia"/>
+          <w:color w:val="000000" w:themeColor="text1"/>
+          <w:szCs w:val="20"/>
+        </w:rPr>
+        <w:t xml:space="preserve">도 </w:t>
+      </w:r>
+      <w:r>
+        <w:rPr>
+          <w:rFonts w:eastAsiaTheme="minorHAnsi"/>
+          <w:color w:val="000000" w:themeColor="text1"/>
+          <w:szCs w:val="20"/>
+        </w:rPr>
+        <w:t>Scene</w:t>
+      </w:r>
+      <w:r>
+        <w:rPr>
+          <w:rFonts w:eastAsiaTheme="minorHAnsi" w:hint="eastAsia"/>
+          <w:color w:val="000000" w:themeColor="text1"/>
+          <w:szCs w:val="20"/>
+        </w:rPr>
+        <w:t xml:space="preserve">에 남아 있기 때문에 </w:t>
+      </w:r>
+      <w:r>
+        <w:rPr>
+          <w:rFonts w:eastAsiaTheme="minorHAnsi"/>
+          <w:color w:val="000000" w:themeColor="text1"/>
+          <w:szCs w:val="20"/>
+        </w:rPr>
+        <w:t>Player</w:t>
+      </w:r>
+      <w:r>
+        <w:rPr>
+          <w:rFonts w:eastAsiaTheme="minorHAnsi" w:hint="eastAsia"/>
+          <w:color w:val="000000" w:themeColor="text1"/>
+          <w:szCs w:val="20"/>
+        </w:rPr>
+        <w:t xml:space="preserve">는 </w:t>
+      </w:r>
+      <w:r>
+        <w:rPr>
+          <w:rFonts w:eastAsiaTheme="minorHAnsi"/>
+          <w:color w:val="000000" w:themeColor="text1"/>
+          <w:szCs w:val="20"/>
+        </w:rPr>
+        <w:t>Scene</w:t>
+      </w:r>
+      <w:r>
+        <w:rPr>
+          <w:rFonts w:eastAsiaTheme="minorHAnsi" w:hint="eastAsia"/>
+          <w:color w:val="000000" w:themeColor="text1"/>
+          <w:szCs w:val="20"/>
+        </w:rPr>
+        <w:t xml:space="preserve">의 </w:t>
+      </w:r>
+      <w:r>
+        <w:rPr>
+          <w:rFonts w:eastAsiaTheme="minorHAnsi"/>
+          <w:color w:val="000000" w:themeColor="text1"/>
+          <w:szCs w:val="20"/>
+        </w:rPr>
+        <w:t>gameObjectList</w:t>
+      </w:r>
+      <w:r>
+        <w:rPr>
+          <w:rFonts w:eastAsiaTheme="minorHAnsi" w:hint="eastAsia"/>
+          <w:color w:val="000000" w:themeColor="text1"/>
+          <w:szCs w:val="20"/>
+        </w:rPr>
+        <w:t>에 넣지 않고 클라이언트를 루프 돌아 작업하게 할 것이다.</w:t>
+      </w:r>
     </w:p>
     <w:p>
       <w:pPr>
@@ -148,10 +523,10 @@
           <w:szCs w:val="20"/>
         </w:rPr>
         <w:drawing>
-          <wp:inline distT="0" distB="0" distL="0" distR="0" wp14:anchorId="2A6AA008" wp14:editId="578A1C8F">
-            <wp:extent cx="4867954" cy="743054"/>
-            <wp:effectExtent l="0" t="0" r="0" b="0"/>
-            <wp:docPr id="1996587799" name="그림 1"/>
+          <wp:inline distT="0" distB="0" distL="0" distR="0" wp14:anchorId="69E6B96B" wp14:editId="53643621">
+            <wp:extent cx="2867425" cy="733527"/>
+            <wp:effectExtent l="0" t="0" r="9525" b="9525"/>
+            <wp:docPr id="109527014" name="그림 1" descr="텍스트이(가) 표시된 사진&#10;&#10;자동 생성된 설명"/>
             <wp:cNvGraphicFramePr>
               <a:graphicFrameLocks xmlns:a="http://schemas.openxmlformats.org/drawingml/2006/main" noChangeAspect="1"/>
             </wp:cNvGraphicFramePr>
@@ -159,7 +534,7 @@
               <a:graphicData uri="http://schemas.openxmlformats.org/drawingml/2006/picture">
                 <pic:pic xmlns:pic="http://schemas.openxmlformats.org/drawingml/2006/picture">
                   <pic:nvPicPr>
-                    <pic:cNvPr id="1996587799" name=""/>
+                    <pic:cNvPr id="109527014" name="그림 1" descr="텍스트이(가) 표시된 사진&#10;&#10;자동 생성된 설명"/>
                     <pic:cNvPicPr/>
                   </pic:nvPicPr>
                   <pic:blipFill>
@@ -171,7 +546,7 @@
                   <pic:spPr>
                     <a:xfrm>
                       <a:off x="0" y="0"/>
-                      <a:ext cx="4867954" cy="743054"/>
+                      <a:ext cx="2867425" cy="733527"/>
                     </a:xfrm>
                     <a:prstGeom prst="rect">
                       <a:avLst/>
@@ -187,30 +562,1014 @@
     <w:p>
       <w:pPr>
         <w:rPr>
-          <w:rFonts w:eastAsiaTheme="minorHAnsi"/>
-          <w:color w:val="000000" w:themeColor="text1"/>
-          <w:szCs w:val="20"/>
-        </w:rPr>
-      </w:pPr>
-    </w:p>
-    <w:p>
-      <w:pPr>
-        <w:rPr>
-          <w:rFonts w:eastAsiaTheme="minorHAnsi"/>
-          <w:color w:val="000000" w:themeColor="text1"/>
-          <w:szCs w:val="20"/>
-        </w:rPr>
-      </w:pPr>
-      <w:r>
-        <w:rPr>
-          <w:rFonts w:eastAsiaTheme="minorHAnsi"/>
+          <w:rFonts w:eastAsiaTheme="minorHAnsi" w:hint="eastAsia"/>
+          <w:color w:val="000000" w:themeColor="text1"/>
+          <w:szCs w:val="20"/>
+        </w:rPr>
+      </w:pPr>
+      <w:r>
+        <w:rPr>
+          <w:rFonts w:eastAsiaTheme="minorHAnsi" w:hint="eastAsia"/>
+          <w:color w:val="000000" w:themeColor="text1"/>
+          <w:szCs w:val="20"/>
+        </w:rPr>
+        <w:t xml:space="preserve">메모리 낭비라 볼 수 있지만 </w:t>
+      </w:r>
+      <w:r>
+        <w:rPr>
+          <w:rFonts w:eastAsiaTheme="minorHAnsi" w:hint="eastAsia"/>
+          <w:color w:val="000000" w:themeColor="text1"/>
+          <w:szCs w:val="20"/>
+        </w:rPr>
+        <w:t>서버는 주기적으로 재부팅 시켜주며</w:t>
+      </w:r>
+      <w:r>
+        <w:rPr>
+          <w:rFonts w:eastAsiaTheme="minorHAnsi"/>
+          <w:color w:val="000000" w:themeColor="text1"/>
+          <w:szCs w:val="20"/>
+        </w:rPr>
+        <w:t xml:space="preserve"> unsafe</w:t>
+      </w:r>
+      <w:r>
+        <w:rPr>
+          <w:rFonts w:eastAsiaTheme="minorHAnsi" w:hint="eastAsia"/>
+          <w:color w:val="000000" w:themeColor="text1"/>
+          <w:szCs w:val="20"/>
+        </w:rPr>
+        <w:t xml:space="preserve">를 </w:t>
+      </w:r>
+      <w:r>
+        <w:rPr>
+          <w:rFonts w:eastAsiaTheme="minorHAnsi"/>
+          <w:color w:val="000000" w:themeColor="text1"/>
+          <w:szCs w:val="20"/>
+        </w:rPr>
+        <w:t>sa</w:t>
+      </w:r>
+      <w:r>
+        <w:rPr>
+          <w:rFonts w:eastAsiaTheme="minorHAnsi" w:hint="eastAsia"/>
+          <w:color w:val="000000" w:themeColor="text1"/>
+          <w:szCs w:val="20"/>
+        </w:rPr>
+        <w:t>f</w:t>
+      </w:r>
+      <w:r>
+        <w:rPr>
+          <w:rFonts w:eastAsiaTheme="minorHAnsi"/>
+          <w:color w:val="000000" w:themeColor="text1"/>
+          <w:szCs w:val="20"/>
+        </w:rPr>
+        <w:t>e</w:t>
+      </w:r>
+      <w:r>
+        <w:rPr>
+          <w:rFonts w:eastAsiaTheme="minorHAnsi" w:hint="eastAsia"/>
+          <w:color w:val="000000" w:themeColor="text1"/>
+          <w:szCs w:val="20"/>
+        </w:rPr>
+        <w:t>하게 만들어주는 작업도 쉽지 않은 과정이기 때문에 시간 효율을 생각하여 이렇게 작업했다.</w:t>
+      </w:r>
+    </w:p>
+    <w:p>
+      <w:pPr>
+        <w:rPr>
+          <w:rFonts w:eastAsiaTheme="minorHAnsi"/>
+          <w:color w:val="000000" w:themeColor="text1"/>
+          <w:szCs w:val="20"/>
+        </w:rPr>
+      </w:pPr>
+      <w:r>
+        <w:rPr>
+          <w:rFonts w:eastAsiaTheme="minorHAnsi" w:hint="eastAsia"/>
+          <w:color w:val="000000" w:themeColor="text1"/>
+          <w:szCs w:val="20"/>
+        </w:rPr>
+        <w:t>그</w:t>
+      </w:r>
+      <w:r>
+        <w:rPr>
+          <w:rFonts w:eastAsiaTheme="minorHAnsi"/>
+          <w:color w:val="000000" w:themeColor="text1"/>
+          <w:szCs w:val="20"/>
+        </w:rPr>
+        <w:t xml:space="preserve"> </w:t>
+      </w:r>
+      <w:r>
+        <w:rPr>
+          <w:rFonts w:eastAsiaTheme="minorHAnsi" w:hint="eastAsia"/>
+          <w:color w:val="000000" w:themeColor="text1"/>
+          <w:szCs w:val="20"/>
+        </w:rPr>
+        <w:t xml:space="preserve">결과 프레임 속도가 </w:t>
+      </w:r>
+      <w:r>
+        <w:rPr>
+          <w:rFonts w:eastAsiaTheme="minorHAnsi"/>
+          <w:color w:val="000000" w:themeColor="text1"/>
+          <w:szCs w:val="20"/>
+        </w:rPr>
+        <w:t>2</w:t>
+      </w:r>
+      <w:r>
+        <w:rPr>
+          <w:rFonts w:eastAsiaTheme="minorHAnsi" w:hint="eastAsia"/>
+          <w:color w:val="000000" w:themeColor="text1"/>
+          <w:szCs w:val="20"/>
+        </w:rPr>
+        <w:t>배 정도 늘어난 것을 확인할 수 있었다.</w:t>
+      </w:r>
+    </w:p>
+    <w:p>
+      <w:pPr>
+        <w:rPr>
+          <w:rFonts w:eastAsiaTheme="minorHAnsi" w:hint="eastAsia"/>
+          <w:color w:val="000000" w:themeColor="text1"/>
+          <w:szCs w:val="20"/>
+        </w:rPr>
+      </w:pPr>
+    </w:p>
+    <w:p>
+      <w:pPr>
+        <w:rPr>
+          <w:rFonts w:eastAsiaTheme="minorHAnsi" w:hint="eastAsia"/>
+          <w:color w:val="000000" w:themeColor="text1"/>
+          <w:szCs w:val="20"/>
+        </w:rPr>
+      </w:pPr>
+      <w:r>
+        <w:rPr>
+          <w:rFonts w:eastAsiaTheme="minorHAnsi"/>
+          <w:noProof/>
           <w:color w:val="000000" w:themeColor="text1"/>
           <w:szCs w:val="20"/>
         </w:rPr>
         <w:drawing>
-          <wp:inline distT="0" distB="0" distL="0" distR="0" wp14:anchorId="61A7B278" wp14:editId="7976A139">
-            <wp:extent cx="5591955" cy="981212"/>
+          <wp:inline distT="0" distB="0" distL="0" distR="0" wp14:anchorId="67D53059" wp14:editId="78ACACD5">
+            <wp:extent cx="5144218" cy="1133633"/>
             <wp:effectExtent l="0" t="0" r="0" b="9525"/>
+            <wp:docPr id="634414559" name="그림 1" descr="텍스트이(가) 표시된 사진&#10;&#10;자동 생성된 설명"/>
+            <wp:cNvGraphicFramePr>
+              <a:graphicFrameLocks xmlns:a="http://schemas.openxmlformats.org/drawingml/2006/main" noChangeAspect="1"/>
+            </wp:cNvGraphicFramePr>
+            <a:graphic xmlns:a="http://schemas.openxmlformats.org/drawingml/2006/main">
+              <a:graphicData uri="http://schemas.openxmlformats.org/drawingml/2006/picture">
+                <pic:pic xmlns:pic="http://schemas.openxmlformats.org/drawingml/2006/picture">
+                  <pic:nvPicPr>
+                    <pic:cNvPr id="634414559" name="그림 1" descr="텍스트이(가) 표시된 사진&#10;&#10;자동 생성된 설명"/>
+                    <pic:cNvPicPr/>
+                  </pic:nvPicPr>
+                  <pic:blipFill>
+                    <a:blip r:embed="rId9"/>
+                    <a:stretch>
+                      <a:fillRect/>
+                    </a:stretch>
+                  </pic:blipFill>
+                  <pic:spPr>
+                    <a:xfrm>
+                      <a:off x="0" y="0"/>
+                      <a:ext cx="5144218" cy="1133633"/>
+                    </a:xfrm>
+                    <a:prstGeom prst="rect">
+                      <a:avLst/>
+                    </a:prstGeom>
+                  </pic:spPr>
+                </pic:pic>
+              </a:graphicData>
+            </a:graphic>
+          </wp:inline>
+        </w:drawing>
+      </w:r>
+    </w:p>
+    <w:p>
+      <w:pPr>
+        <w:rPr>
+          <w:rFonts w:eastAsiaTheme="minorHAnsi" w:hint="eastAsia"/>
+          <w:color w:val="000000" w:themeColor="text1"/>
+          <w:szCs w:val="20"/>
+        </w:rPr>
+      </w:pPr>
+      <w:r>
+        <w:rPr>
+          <w:rFonts w:eastAsiaTheme="minorHAnsi" w:hint="eastAsia"/>
+          <w:color w:val="000000" w:themeColor="text1"/>
+          <w:szCs w:val="20"/>
+        </w:rPr>
+        <w:t>플레이어가 떠날 때 다른 클라이언트들에게 알려주고,</w:t>
+      </w:r>
+      <w:r>
+        <w:rPr>
+          <w:rFonts w:eastAsiaTheme="minorHAnsi"/>
+          <w:color w:val="000000" w:themeColor="text1"/>
+          <w:szCs w:val="20"/>
+        </w:rPr>
+        <w:t xml:space="preserve"> SC_</w:t>
+      </w:r>
+      <w:r>
+        <w:rPr>
+          <w:rFonts w:eastAsiaTheme="minorHAnsi" w:hint="eastAsia"/>
+          <w:color w:val="000000" w:themeColor="text1"/>
+          <w:szCs w:val="20"/>
+        </w:rPr>
+        <w:t>R</w:t>
+      </w:r>
+      <w:r>
+        <w:rPr>
+          <w:rFonts w:eastAsiaTheme="minorHAnsi"/>
+          <w:color w:val="000000" w:themeColor="text1"/>
+          <w:szCs w:val="20"/>
+        </w:rPr>
+        <w:t xml:space="preserve">EMOVE_PLAYER </w:t>
+      </w:r>
+      <w:r>
+        <w:rPr>
+          <w:rFonts w:eastAsiaTheme="minorHAnsi" w:hint="eastAsia"/>
+          <w:color w:val="000000" w:themeColor="text1"/>
+          <w:szCs w:val="20"/>
+        </w:rPr>
+        <w:t xml:space="preserve">패킷을 받은 클라이언트는 마찬가지로 </w:t>
+      </w:r>
+      <w:r>
+        <w:rPr>
+          <w:rFonts w:eastAsiaTheme="minorHAnsi"/>
+          <w:color w:val="000000" w:themeColor="text1"/>
+          <w:szCs w:val="20"/>
+        </w:rPr>
+        <w:t>Player</w:t>
+      </w:r>
+      <w:r>
+        <w:rPr>
+          <w:rFonts w:eastAsiaTheme="minorHAnsi" w:hint="eastAsia"/>
+          <w:color w:val="000000" w:themeColor="text1"/>
+          <w:szCs w:val="20"/>
+        </w:rPr>
+        <w:t>를 비활성화 한다.</w:t>
+      </w:r>
+    </w:p>
+    <w:p>
+      <w:pPr>
+        <w:rPr>
+          <w:rFonts w:eastAsiaTheme="minorHAnsi" w:hint="eastAsia"/>
+          <w:color w:val="000000" w:themeColor="text1"/>
+          <w:szCs w:val="20"/>
+        </w:rPr>
+      </w:pPr>
+    </w:p>
+    <w:p>
+      <w:pPr>
+        <w:pStyle w:val="a3"/>
+        <w:numPr>
+          <w:ilvl w:val="0"/>
+          <w:numId w:val="1"/>
+        </w:numPr>
+        <w:ind w:leftChars="0"/>
+        <w:rPr>
+          <w:rFonts w:hint="eastAsia"/>
+          <w:color w:val="FF0000"/>
+          <w:sz w:val="24"/>
+          <w:szCs w:val="24"/>
+        </w:rPr>
+      </w:pPr>
+      <w:r>
+        <w:rPr>
+          <w:rFonts w:hint="eastAsia"/>
+          <w:color w:val="FF0000"/>
+          <w:sz w:val="24"/>
+          <w:szCs w:val="24"/>
+        </w:rPr>
+        <w:lastRenderedPageBreak/>
+        <w:t xml:space="preserve">서버 </w:t>
+      </w:r>
+      <w:r>
+        <w:rPr>
+          <w:color w:val="FF0000"/>
+          <w:sz w:val="24"/>
+          <w:szCs w:val="24"/>
+        </w:rPr>
+        <w:t xml:space="preserve">Terrain </w:t>
+      </w:r>
+      <w:r>
+        <w:rPr>
+          <w:rFonts w:hint="eastAsia"/>
+          <w:color w:val="FF0000"/>
+          <w:sz w:val="24"/>
+          <w:szCs w:val="24"/>
+        </w:rPr>
+        <w:t>생성</w:t>
+      </w:r>
+    </w:p>
+    <w:p>
+      <w:pPr>
+        <w:rPr>
+          <w:rFonts w:eastAsiaTheme="minorHAnsi"/>
+          <w:color w:val="000000" w:themeColor="text1"/>
+          <w:szCs w:val="20"/>
+        </w:rPr>
+      </w:pPr>
+      <w:r>
+        <w:rPr>
+          <w:rFonts w:eastAsiaTheme="minorHAnsi"/>
+          <w:noProof/>
+          <w:color w:val="000000" w:themeColor="text1"/>
+          <w:szCs w:val="20"/>
+        </w:rPr>
+        <w:drawing>
+          <wp:inline distT="0" distB="0" distL="0" distR="0" wp14:anchorId="55E483A6" wp14:editId="3A9B4DB3">
+            <wp:extent cx="1362265" cy="523948"/>
+            <wp:effectExtent l="0" t="0" r="9525" b="9525"/>
+            <wp:docPr id="1978387405" name="그림 1" descr="텍스트이(가) 표시된 사진&#10;&#10;자동 생성된 설명"/>
+            <wp:cNvGraphicFramePr>
+              <a:graphicFrameLocks xmlns:a="http://schemas.openxmlformats.org/drawingml/2006/main" noChangeAspect="1"/>
+            </wp:cNvGraphicFramePr>
+            <a:graphic xmlns:a="http://schemas.openxmlformats.org/drawingml/2006/main">
+              <a:graphicData uri="http://schemas.openxmlformats.org/drawingml/2006/picture">
+                <pic:pic xmlns:pic="http://schemas.openxmlformats.org/drawingml/2006/picture">
+                  <pic:nvPicPr>
+                    <pic:cNvPr id="1978387405" name="그림 1" descr="텍스트이(가) 표시된 사진&#10;&#10;자동 생성된 설명"/>
+                    <pic:cNvPicPr/>
+                  </pic:nvPicPr>
+                  <pic:blipFill>
+                    <a:blip r:embed="rId10"/>
+                    <a:stretch>
+                      <a:fillRect/>
+                    </a:stretch>
+                  </pic:blipFill>
+                  <pic:spPr>
+                    <a:xfrm>
+                      <a:off x="0" y="0"/>
+                      <a:ext cx="1362265" cy="523948"/>
+                    </a:xfrm>
+                    <a:prstGeom prst="rect">
+                      <a:avLst/>
+                    </a:prstGeom>
+                  </pic:spPr>
+                </pic:pic>
+              </a:graphicData>
+            </a:graphic>
+          </wp:inline>
+        </w:drawing>
+      </w:r>
+    </w:p>
+    <w:p>
+      <w:pPr>
+        <w:rPr>
+          <w:rFonts w:eastAsiaTheme="minorHAnsi"/>
+          <w:color w:val="000000" w:themeColor="text1"/>
+          <w:szCs w:val="20"/>
+        </w:rPr>
+      </w:pPr>
+      <w:r>
+        <w:rPr>
+          <w:rFonts w:eastAsiaTheme="minorHAnsi" w:hint="eastAsia"/>
+          <w:color w:val="000000" w:themeColor="text1"/>
+          <w:szCs w:val="20"/>
+        </w:rPr>
+        <w:t>S</w:t>
+      </w:r>
+      <w:r>
+        <w:rPr>
+          <w:rFonts w:eastAsiaTheme="minorHAnsi"/>
+          <w:color w:val="000000" w:themeColor="text1"/>
+          <w:szCs w:val="20"/>
+        </w:rPr>
+        <w:t>erver</w:t>
+      </w:r>
+      <w:r>
+        <w:rPr>
+          <w:rFonts w:eastAsiaTheme="minorHAnsi" w:hint="eastAsia"/>
+          <w:color w:val="000000" w:themeColor="text1"/>
+          <w:szCs w:val="20"/>
+        </w:rPr>
+        <w:t xml:space="preserve">에서 사용할 </w:t>
+      </w:r>
+      <w:r>
+        <w:rPr>
+          <w:rFonts w:eastAsiaTheme="minorHAnsi"/>
+          <w:color w:val="000000" w:themeColor="text1"/>
+          <w:szCs w:val="20"/>
+        </w:rPr>
+        <w:t>Terrain.h</w:t>
+      </w:r>
+      <w:r>
+        <w:rPr>
+          <w:rFonts w:eastAsiaTheme="minorHAnsi" w:hint="eastAsia"/>
+          <w:color w:val="000000" w:themeColor="text1"/>
+          <w:szCs w:val="20"/>
+        </w:rPr>
+        <w:t xml:space="preserve">와 </w:t>
+      </w:r>
+      <w:r>
+        <w:rPr>
+          <w:rFonts w:eastAsiaTheme="minorHAnsi"/>
+          <w:color w:val="000000" w:themeColor="text1"/>
+          <w:szCs w:val="20"/>
+        </w:rPr>
+        <w:t>Terrain.cpp</w:t>
+      </w:r>
+      <w:r>
+        <w:rPr>
+          <w:rFonts w:eastAsiaTheme="minorHAnsi" w:hint="eastAsia"/>
+          <w:color w:val="000000" w:themeColor="text1"/>
+          <w:szCs w:val="20"/>
+        </w:rPr>
+        <w:t>을 생성하고</w:t>
+      </w:r>
+      <w:r>
+        <w:rPr>
+          <w:rFonts w:eastAsiaTheme="minorHAnsi"/>
+          <w:color w:val="000000" w:themeColor="text1"/>
+          <w:szCs w:val="20"/>
+        </w:rPr>
+        <w:t>,</w:t>
+      </w:r>
+    </w:p>
+    <w:p>
+      <w:pPr>
+        <w:rPr>
+          <w:rFonts w:eastAsiaTheme="minorHAnsi" w:hint="eastAsia"/>
+          <w:color w:val="000000" w:themeColor="text1"/>
+          <w:szCs w:val="20"/>
+        </w:rPr>
+      </w:pPr>
+    </w:p>
+    <w:p>
+      <w:pPr>
+        <w:rPr>
+          <w:rFonts w:eastAsiaTheme="minorHAnsi"/>
+          <w:color w:val="000000" w:themeColor="text1"/>
+          <w:szCs w:val="20"/>
+        </w:rPr>
+      </w:pPr>
+      <w:r>
+        <w:rPr>
+          <w:rFonts w:eastAsiaTheme="minorHAnsi"/>
+          <w:noProof/>
+          <w:color w:val="000000" w:themeColor="text1"/>
+          <w:szCs w:val="20"/>
+        </w:rPr>
+        <w:drawing>
+          <wp:inline distT="0" distB="0" distL="0" distR="0" wp14:anchorId="73009B86" wp14:editId="795B592A">
+            <wp:extent cx="1286054" cy="181000"/>
+            <wp:effectExtent l="0" t="0" r="9525" b="9525"/>
+            <wp:docPr id="910383491" name="그림 1"/>
+            <wp:cNvGraphicFramePr>
+              <a:graphicFrameLocks xmlns:a="http://schemas.openxmlformats.org/drawingml/2006/main" noChangeAspect="1"/>
+            </wp:cNvGraphicFramePr>
+            <a:graphic xmlns:a="http://schemas.openxmlformats.org/drawingml/2006/main">
+              <a:graphicData uri="http://schemas.openxmlformats.org/drawingml/2006/picture">
+                <pic:pic xmlns:pic="http://schemas.openxmlformats.org/drawingml/2006/picture">
+                  <pic:nvPicPr>
+                    <pic:cNvPr id="910383491" name=""/>
+                    <pic:cNvPicPr/>
+                  </pic:nvPicPr>
+                  <pic:blipFill>
+                    <a:blip r:embed="rId11"/>
+                    <a:stretch>
+                      <a:fillRect/>
+                    </a:stretch>
+                  </pic:blipFill>
+                  <pic:spPr>
+                    <a:xfrm>
+                      <a:off x="0" y="0"/>
+                      <a:ext cx="1286054" cy="181000"/>
+                    </a:xfrm>
+                    <a:prstGeom prst="rect">
+                      <a:avLst/>
+                    </a:prstGeom>
+                  </pic:spPr>
+                </pic:pic>
+              </a:graphicData>
+            </a:graphic>
+          </wp:inline>
+        </w:drawing>
+      </w:r>
+      <w:r>
+        <w:rPr>
+          <w:rFonts w:eastAsiaTheme="minorHAnsi" w:hint="eastAsia"/>
+          <w:color w:val="000000" w:themeColor="text1"/>
+          <w:szCs w:val="20"/>
+        </w:rPr>
+        <w:t xml:space="preserve"> </w:t>
+      </w:r>
+      <w:r>
+        <w:rPr>
+          <w:rFonts w:eastAsiaTheme="minorHAnsi"/>
+          <w:noProof/>
+          <w:color w:val="000000" w:themeColor="text1"/>
+          <w:szCs w:val="20"/>
+        </w:rPr>
+        <w:drawing>
+          <wp:inline distT="0" distB="0" distL="0" distR="0" wp14:anchorId="40789944" wp14:editId="6D9CAD07">
+            <wp:extent cx="1419423" cy="161948"/>
+            <wp:effectExtent l="0" t="0" r="0" b="9525"/>
+            <wp:docPr id="787645887" name="그림 1"/>
+            <wp:cNvGraphicFramePr>
+              <a:graphicFrameLocks xmlns:a="http://schemas.openxmlformats.org/drawingml/2006/main" noChangeAspect="1"/>
+            </wp:cNvGraphicFramePr>
+            <a:graphic xmlns:a="http://schemas.openxmlformats.org/drawingml/2006/main">
+              <a:graphicData uri="http://schemas.openxmlformats.org/drawingml/2006/picture">
+                <pic:pic xmlns:pic="http://schemas.openxmlformats.org/drawingml/2006/picture">
+                  <pic:nvPicPr>
+                    <pic:cNvPr id="787645887" name=""/>
+                    <pic:cNvPicPr/>
+                  </pic:nvPicPr>
+                  <pic:blipFill>
+                    <a:blip r:embed="rId12"/>
+                    <a:stretch>
+                      <a:fillRect/>
+                    </a:stretch>
+                  </pic:blipFill>
+                  <pic:spPr>
+                    <a:xfrm>
+                      <a:off x="0" y="0"/>
+                      <a:ext cx="1419423" cy="161948"/>
+                    </a:xfrm>
+                    <a:prstGeom prst="rect">
+                      <a:avLst/>
+                    </a:prstGeom>
+                  </pic:spPr>
+                </pic:pic>
+              </a:graphicData>
+            </a:graphic>
+          </wp:inline>
+        </w:drawing>
+      </w:r>
+    </w:p>
+    <w:p>
+      <w:pPr>
+        <w:rPr>
+          <w:rFonts w:eastAsiaTheme="minorHAnsi" w:hint="eastAsia"/>
+          <w:color w:val="000000" w:themeColor="text1"/>
+          <w:szCs w:val="20"/>
+        </w:rPr>
+      </w:pPr>
+      <w:r>
+        <w:rPr>
+          <w:rFonts w:eastAsiaTheme="minorHAnsi"/>
+          <w:color w:val="000000" w:themeColor="text1"/>
+          <w:szCs w:val="20"/>
+        </w:rPr>
+        <w:t>Client</w:t>
+      </w:r>
+      <w:r>
+        <w:rPr>
+          <w:rFonts w:eastAsiaTheme="minorHAnsi" w:hint="eastAsia"/>
+          <w:color w:val="000000" w:themeColor="text1"/>
+          <w:szCs w:val="20"/>
+        </w:rPr>
+        <w:t xml:space="preserve">에서 사용하던 </w:t>
+      </w:r>
+      <w:r>
+        <w:rPr>
+          <w:rFonts w:eastAsiaTheme="minorHAnsi"/>
+          <w:color w:val="000000" w:themeColor="text1"/>
+          <w:szCs w:val="20"/>
+        </w:rPr>
+        <w:t>HeightMap Class</w:t>
+      </w:r>
+      <w:r>
+        <w:rPr>
+          <w:rFonts w:eastAsiaTheme="minorHAnsi" w:hint="eastAsia"/>
+          <w:color w:val="000000" w:themeColor="text1"/>
+          <w:szCs w:val="20"/>
+        </w:rPr>
+        <w:t>를 사용했다.</w:t>
+      </w:r>
+    </w:p>
+    <w:p>
+      <w:pPr>
+        <w:rPr>
+          <w:rFonts w:eastAsiaTheme="minorHAnsi" w:hint="eastAsia"/>
+          <w:color w:val="000000" w:themeColor="text1"/>
+          <w:szCs w:val="20"/>
+        </w:rPr>
+      </w:pPr>
+    </w:p>
+    <w:p>
+      <w:pPr>
+        <w:rPr>
+          <w:rFonts w:eastAsiaTheme="minorHAnsi"/>
+          <w:color w:val="000000" w:themeColor="text1"/>
+          <w:szCs w:val="20"/>
+        </w:rPr>
+      </w:pPr>
+      <w:r>
+        <w:rPr>
+          <w:rFonts w:eastAsiaTheme="minorHAnsi"/>
+          <w:noProof/>
+          <w:color w:val="000000" w:themeColor="text1"/>
+          <w:szCs w:val="20"/>
+        </w:rPr>
+        <w:drawing>
+          <wp:inline distT="0" distB="0" distL="0" distR="0" wp14:anchorId="2C20158E" wp14:editId="65E7BE60">
+            <wp:extent cx="5372850" cy="485843"/>
+            <wp:effectExtent l="0" t="0" r="0" b="9525"/>
+            <wp:docPr id="1534102727" name="그림 1"/>
+            <wp:cNvGraphicFramePr>
+              <a:graphicFrameLocks xmlns:a="http://schemas.openxmlformats.org/drawingml/2006/main" noChangeAspect="1"/>
+            </wp:cNvGraphicFramePr>
+            <a:graphic xmlns:a="http://schemas.openxmlformats.org/drawingml/2006/main">
+              <a:graphicData uri="http://schemas.openxmlformats.org/drawingml/2006/picture">
+                <pic:pic xmlns:pic="http://schemas.openxmlformats.org/drawingml/2006/picture">
+                  <pic:nvPicPr>
+                    <pic:cNvPr id="1534102727" name=""/>
+                    <pic:cNvPicPr/>
+                  </pic:nvPicPr>
+                  <pic:blipFill>
+                    <a:blip r:embed="rId13"/>
+                    <a:stretch>
+                      <a:fillRect/>
+                    </a:stretch>
+                  </pic:blipFill>
+                  <pic:spPr>
+                    <a:xfrm>
+                      <a:off x="0" y="0"/>
+                      <a:ext cx="5372850" cy="485843"/>
+                    </a:xfrm>
+                    <a:prstGeom prst="rect">
+                      <a:avLst/>
+                    </a:prstGeom>
+                  </pic:spPr>
+                </pic:pic>
+              </a:graphicData>
+            </a:graphic>
+          </wp:inline>
+        </w:drawing>
+      </w:r>
+    </w:p>
+    <w:p>
+      <w:pPr>
+        <w:rPr>
+          <w:rFonts w:eastAsiaTheme="minorHAnsi"/>
+          <w:color w:val="000000" w:themeColor="text1"/>
+          <w:szCs w:val="20"/>
+        </w:rPr>
+      </w:pPr>
+      <w:r>
+        <w:rPr>
+          <w:rFonts w:eastAsiaTheme="minorHAnsi" w:hint="eastAsia"/>
+          <w:color w:val="000000" w:themeColor="text1"/>
+          <w:szCs w:val="20"/>
+        </w:rPr>
+        <w:t>S</w:t>
+      </w:r>
+      <w:r>
+        <w:rPr>
+          <w:rFonts w:eastAsiaTheme="minorHAnsi"/>
+          <w:color w:val="000000" w:themeColor="text1"/>
+          <w:szCs w:val="20"/>
+        </w:rPr>
+        <w:t xml:space="preserve">erver Scene </w:t>
+      </w:r>
+      <w:r>
+        <w:rPr>
+          <w:rFonts w:eastAsiaTheme="minorHAnsi" w:hint="eastAsia"/>
+          <w:color w:val="000000" w:themeColor="text1"/>
+          <w:szCs w:val="20"/>
+        </w:rPr>
+        <w:t xml:space="preserve">생성 때 </w:t>
+      </w:r>
+      <w:r>
+        <w:rPr>
+          <w:rFonts w:eastAsiaTheme="minorHAnsi"/>
+          <w:color w:val="000000" w:themeColor="text1"/>
+          <w:szCs w:val="20"/>
+        </w:rPr>
+        <w:t>Terrain</w:t>
+      </w:r>
+      <w:r>
+        <w:rPr>
+          <w:rFonts w:eastAsiaTheme="minorHAnsi" w:hint="eastAsia"/>
+          <w:color w:val="000000" w:themeColor="text1"/>
+          <w:szCs w:val="20"/>
+        </w:rPr>
+        <w:t>도 같이 생성해 저장하고</w:t>
+      </w:r>
+      <w:r>
+        <w:rPr>
+          <w:rFonts w:eastAsiaTheme="minorHAnsi"/>
+          <w:color w:val="000000" w:themeColor="text1"/>
+          <w:szCs w:val="20"/>
+        </w:rPr>
+        <w:t>,</w:t>
+      </w:r>
+    </w:p>
+    <w:p>
+      <w:pPr>
+        <w:rPr>
+          <w:rFonts w:eastAsiaTheme="minorHAnsi" w:hint="eastAsia"/>
+          <w:color w:val="000000" w:themeColor="text1"/>
+          <w:szCs w:val="20"/>
+        </w:rPr>
+      </w:pPr>
+    </w:p>
+    <w:p>
+      <w:pPr>
+        <w:rPr>
+          <w:rFonts w:eastAsiaTheme="minorHAnsi"/>
+          <w:color w:val="000000" w:themeColor="text1"/>
+          <w:szCs w:val="20"/>
+        </w:rPr>
+      </w:pPr>
+      <w:r>
+        <w:rPr>
+          <w:rFonts w:eastAsiaTheme="minorHAnsi"/>
+          <w:noProof/>
+          <w:color w:val="000000" w:themeColor="text1"/>
+          <w:szCs w:val="20"/>
+        </w:rPr>
+        <w:drawing>
+          <wp:inline distT="0" distB="0" distL="0" distR="0" wp14:anchorId="6B297C12" wp14:editId="3189BBBF">
+            <wp:extent cx="2534004" cy="200053"/>
+            <wp:effectExtent l="0" t="0" r="0" b="9525"/>
+            <wp:docPr id="655970256" name="그림 1"/>
+            <wp:cNvGraphicFramePr>
+              <a:graphicFrameLocks xmlns:a="http://schemas.openxmlformats.org/drawingml/2006/main" noChangeAspect="1"/>
+            </wp:cNvGraphicFramePr>
+            <a:graphic xmlns:a="http://schemas.openxmlformats.org/drawingml/2006/main">
+              <a:graphicData uri="http://schemas.openxmlformats.org/drawingml/2006/picture">
+                <pic:pic xmlns:pic="http://schemas.openxmlformats.org/drawingml/2006/picture">
+                  <pic:nvPicPr>
+                    <pic:cNvPr id="655970256" name=""/>
+                    <pic:cNvPicPr/>
+                  </pic:nvPicPr>
+                  <pic:blipFill>
+                    <a:blip r:embed="rId14"/>
+                    <a:stretch>
+                      <a:fillRect/>
+                    </a:stretch>
+                  </pic:blipFill>
+                  <pic:spPr>
+                    <a:xfrm>
+                      <a:off x="0" y="0"/>
+                      <a:ext cx="2534004" cy="200053"/>
+                    </a:xfrm>
+                    <a:prstGeom prst="rect">
+                      <a:avLst/>
+                    </a:prstGeom>
+                  </pic:spPr>
+                </pic:pic>
+              </a:graphicData>
+            </a:graphic>
+          </wp:inline>
+        </w:drawing>
+      </w:r>
+    </w:p>
+    <w:p>
+      <w:pPr>
+        <w:rPr>
+          <w:rFonts w:eastAsiaTheme="minorHAnsi"/>
+          <w:color w:val="000000" w:themeColor="text1"/>
+          <w:szCs w:val="20"/>
+        </w:rPr>
+      </w:pPr>
+      <w:r>
+        <w:rPr>
+          <w:rFonts w:eastAsiaTheme="minorHAnsi"/>
+          <w:noProof/>
+          <w:color w:val="000000" w:themeColor="text1"/>
+          <w:szCs w:val="20"/>
+        </w:rPr>
+        <w:drawing>
+          <wp:inline distT="0" distB="0" distL="0" distR="0" wp14:anchorId="067F6842" wp14:editId="60CF575C">
+            <wp:extent cx="5731510" cy="139700"/>
+            <wp:effectExtent l="0" t="0" r="0" b="0"/>
+            <wp:docPr id="1529913330" name="그림 1"/>
+            <wp:cNvGraphicFramePr>
+              <a:graphicFrameLocks xmlns:a="http://schemas.openxmlformats.org/drawingml/2006/main" noChangeAspect="1"/>
+            </wp:cNvGraphicFramePr>
+            <a:graphic xmlns:a="http://schemas.openxmlformats.org/drawingml/2006/main">
+              <a:graphicData uri="http://schemas.openxmlformats.org/drawingml/2006/picture">
+                <pic:pic xmlns:pic="http://schemas.openxmlformats.org/drawingml/2006/picture">
+                  <pic:nvPicPr>
+                    <pic:cNvPr id="1529913330" name=""/>
+                    <pic:cNvPicPr/>
+                  </pic:nvPicPr>
+                  <pic:blipFill>
+                    <a:blip r:embed="rId15"/>
+                    <a:stretch>
+                      <a:fillRect/>
+                    </a:stretch>
+                  </pic:blipFill>
+                  <pic:spPr>
+                    <a:xfrm>
+                      <a:off x="0" y="0"/>
+                      <a:ext cx="5731510" cy="139700"/>
+                    </a:xfrm>
+                    <a:prstGeom prst="rect">
+                      <a:avLst/>
+                    </a:prstGeom>
+                  </pic:spPr>
+                </pic:pic>
+              </a:graphicData>
+            </a:graphic>
+          </wp:inline>
+        </w:drawing>
+      </w:r>
+    </w:p>
+    <w:p>
+      <w:pPr>
+        <w:rPr>
+          <w:rFonts w:eastAsiaTheme="minorHAnsi"/>
+          <w:color w:val="000000" w:themeColor="text1"/>
+          <w:szCs w:val="20"/>
+        </w:rPr>
+      </w:pPr>
+      <w:r>
+        <w:rPr>
+          <w:rFonts w:eastAsiaTheme="minorHAnsi" w:hint="eastAsia"/>
+          <w:color w:val="000000" w:themeColor="text1"/>
+          <w:szCs w:val="20"/>
+        </w:rPr>
+        <w:t>플레이어 컨텍스트에 연결해준다.</w:t>
+      </w:r>
+    </w:p>
+    <w:p>
+      <w:pPr>
+        <w:rPr>
+          <w:rFonts w:eastAsiaTheme="minorHAnsi" w:hint="eastAsia"/>
+          <w:color w:val="000000" w:themeColor="text1"/>
+          <w:szCs w:val="20"/>
+        </w:rPr>
+      </w:pPr>
+    </w:p>
+    <w:p>
+      <w:pPr>
+        <w:rPr>
+          <w:rFonts w:eastAsiaTheme="minorHAnsi"/>
+          <w:color w:val="000000" w:themeColor="text1"/>
+          <w:szCs w:val="20"/>
+        </w:rPr>
+      </w:pPr>
+      <w:r>
+        <w:rPr>
+          <w:rFonts w:eastAsiaTheme="minorHAnsi"/>
+          <w:noProof/>
+          <w:color w:val="000000" w:themeColor="text1"/>
+          <w:szCs w:val="20"/>
+        </w:rPr>
+        <w:drawing>
+          <wp:inline distT="0" distB="0" distL="0" distR="0" wp14:anchorId="0D5744C8" wp14:editId="67F676C2">
+            <wp:extent cx="5731510" cy="1083310"/>
+            <wp:effectExtent l="0" t="0" r="0" b="0"/>
+            <wp:docPr id="1661168591" name="그림 1" descr="텍스트이(가) 표시된 사진&#10;&#10;자동 생성된 설명"/>
+            <wp:cNvGraphicFramePr>
+              <a:graphicFrameLocks xmlns:a="http://schemas.openxmlformats.org/drawingml/2006/main" noChangeAspect="1"/>
+            </wp:cNvGraphicFramePr>
+            <a:graphic xmlns:a="http://schemas.openxmlformats.org/drawingml/2006/main">
+              <a:graphicData uri="http://schemas.openxmlformats.org/drawingml/2006/picture">
+                <pic:pic xmlns:pic="http://schemas.openxmlformats.org/drawingml/2006/picture">
+                  <pic:nvPicPr>
+                    <pic:cNvPr id="1661168591" name="그림 1" descr="텍스트이(가) 표시된 사진&#10;&#10;자동 생성된 설명"/>
+                    <pic:cNvPicPr/>
+                  </pic:nvPicPr>
+                  <pic:blipFill>
+                    <a:blip r:embed="rId16"/>
+                    <a:stretch>
+                      <a:fillRect/>
+                    </a:stretch>
+                  </pic:blipFill>
+                  <pic:spPr>
+                    <a:xfrm>
+                      <a:off x="0" y="0"/>
+                      <a:ext cx="5731510" cy="1083310"/>
+                    </a:xfrm>
+                    <a:prstGeom prst="rect">
+                      <a:avLst/>
+                    </a:prstGeom>
+                  </pic:spPr>
+                </pic:pic>
+              </a:graphicData>
+            </a:graphic>
+          </wp:inline>
+        </w:drawing>
+      </w:r>
+    </w:p>
+    <w:p>
+      <w:pPr>
+        <w:rPr>
+          <w:rFonts w:eastAsiaTheme="minorHAnsi" w:hint="eastAsia"/>
+          <w:color w:val="000000" w:themeColor="text1"/>
+          <w:szCs w:val="20"/>
+        </w:rPr>
+      </w:pPr>
+    </w:p>
+    <w:p>
+      <w:pPr>
+        <w:rPr>
+          <w:rFonts w:eastAsiaTheme="minorHAnsi"/>
+          <w:color w:val="000000" w:themeColor="text1"/>
+          <w:szCs w:val="20"/>
+        </w:rPr>
+      </w:pPr>
+    </w:p>
+    <w:p>
+      <w:pPr>
+        <w:rPr>
+          <w:rFonts w:eastAsiaTheme="minorHAnsi"/>
+          <w:color w:val="000000" w:themeColor="text1"/>
+          <w:szCs w:val="20"/>
+        </w:rPr>
+      </w:pPr>
+    </w:p>
+    <w:p>
+      <w:pPr>
+        <w:rPr>
+          <w:rFonts w:eastAsiaTheme="minorHAnsi"/>
+          <w:color w:val="000000" w:themeColor="text1"/>
+          <w:szCs w:val="20"/>
+        </w:rPr>
+      </w:pPr>
+    </w:p>
+    <w:p>
+      <w:pPr>
+        <w:rPr>
+          <w:rFonts w:eastAsiaTheme="minorHAnsi"/>
+          <w:color w:val="000000" w:themeColor="text1"/>
+          <w:szCs w:val="20"/>
+        </w:rPr>
+      </w:pPr>
+    </w:p>
+    <w:p>
+      <w:pPr>
+        <w:rPr>
+          <w:rFonts w:eastAsiaTheme="minorHAnsi" w:hint="eastAsia"/>
+          <w:color w:val="000000" w:themeColor="text1"/>
+          <w:szCs w:val="20"/>
+        </w:rPr>
+      </w:pPr>
+    </w:p>
+    <w:p>
+      <w:pPr>
+        <w:pStyle w:val="a3"/>
+        <w:numPr>
+          <w:ilvl w:val="0"/>
+          <w:numId w:val="1"/>
+        </w:numPr>
+        <w:ind w:leftChars="0"/>
+        <w:rPr>
+          <w:rFonts w:hint="eastAsia"/>
+          <w:color w:val="FF0000"/>
+          <w:sz w:val="24"/>
+          <w:szCs w:val="24"/>
+        </w:rPr>
+      </w:pPr>
+      <w:r>
+        <w:rPr>
+          <w:rFonts w:hint="eastAsia"/>
+          <w:color w:val="FF0000"/>
+          <w:sz w:val="24"/>
+          <w:szCs w:val="24"/>
+        </w:rPr>
+        <w:lastRenderedPageBreak/>
+        <w:t>P</w:t>
+      </w:r>
+      <w:r>
+        <w:rPr>
+          <w:color w:val="FF0000"/>
+          <w:sz w:val="24"/>
+          <w:szCs w:val="24"/>
+        </w:rPr>
+        <w:t xml:space="preserve">layer </w:t>
+      </w:r>
+      <w:r>
+        <w:rPr>
+          <w:color w:val="FF0000"/>
+          <w:sz w:val="24"/>
+          <w:szCs w:val="24"/>
+        </w:rPr>
+        <w:t xml:space="preserve">Movement </w:t>
+      </w:r>
+      <w:r>
+        <w:rPr>
+          <w:rFonts w:hint="eastAsia"/>
+          <w:color w:val="FF0000"/>
+          <w:sz w:val="24"/>
+          <w:szCs w:val="24"/>
+        </w:rPr>
+        <w:t>변경</w:t>
+      </w:r>
+    </w:p>
+    <w:p>
+      <w:pPr>
+        <w:rPr>
+          <w:rFonts w:eastAsiaTheme="minorHAnsi"/>
+          <w:color w:val="000000" w:themeColor="text1"/>
+          <w:szCs w:val="20"/>
+        </w:rPr>
+      </w:pPr>
+      <w:r>
+        <w:rPr>
+          <w:rFonts w:eastAsiaTheme="minorHAnsi"/>
+          <w:noProof/>
+          <w:color w:val="000000" w:themeColor="text1"/>
+          <w:szCs w:val="20"/>
+        </w:rPr>
+        <w:drawing>
+          <wp:inline distT="0" distB="0" distL="0" distR="0" wp14:anchorId="61A7B278" wp14:editId="45220866">
+            <wp:extent cx="5305425" cy="930935"/>
+            <wp:effectExtent l="0" t="0" r="0" b="0"/>
             <wp:docPr id="1798712250" name="그림 1" descr="텍스트이(가) 표시된 사진&#10;&#10;자동 생성된 설명"/>
             <wp:cNvGraphicFramePr>
               <a:graphicFrameLocks xmlns:a="http://schemas.openxmlformats.org/drawingml/2006/main" noChangeAspect="1"/>
@@ -223,7 +1582,7 @@
                     <pic:cNvPicPr/>
                   </pic:nvPicPr>
                   <pic:blipFill>
-                    <a:blip r:embed="rId9"/>
+                    <a:blip r:embed="rId17"/>
                     <a:stretch>
                       <a:fillRect/>
                     </a:stretch>
@@ -231,7 +1590,7 @@
                   <pic:spPr>
                     <a:xfrm>
                       <a:off x="0" y="0"/>
-                      <a:ext cx="5591955" cy="981212"/>
+                      <a:ext cx="5333602" cy="935879"/>
                     </a:xfrm>
                     <a:prstGeom prst="rect">
                       <a:avLst/>
@@ -247,32 +1606,63 @@
     <w:p>
       <w:pPr>
         <w:rPr>
-          <w:rFonts w:eastAsiaTheme="minorHAnsi"/>
-          <w:color w:val="000000" w:themeColor="text1"/>
-          <w:szCs w:val="20"/>
-        </w:rPr>
-      </w:pPr>
-    </w:p>
-    <w:p>
-      <w:pPr>
-        <w:rPr>
-          <w:rFonts w:eastAsiaTheme="minorHAnsi" w:hint="eastAsia"/>
-          <w:color w:val="000000" w:themeColor="text1"/>
-          <w:szCs w:val="20"/>
-        </w:rPr>
-      </w:pPr>
-      <w:r>
-        <w:rPr>
-          <w:rFonts w:eastAsiaTheme="minorHAnsi"/>
-          <w:color w:val="000000" w:themeColor="text1"/>
-          <w:szCs w:val="20"/>
-        </w:rPr>
-        <w:lastRenderedPageBreak/>
+          <w:rFonts w:eastAsiaTheme="minorHAnsi" w:hint="eastAsia"/>
+          <w:color w:val="000000" w:themeColor="text1"/>
+          <w:szCs w:val="20"/>
+        </w:rPr>
+      </w:pPr>
+      <w:r>
+        <w:rPr>
+          <w:rFonts w:eastAsiaTheme="minorHAnsi"/>
+          <w:color w:val="000000" w:themeColor="text1"/>
+          <w:szCs w:val="20"/>
+        </w:rPr>
+        <w:t>Server</w:t>
+      </w:r>
+      <w:r>
+        <w:rPr>
+          <w:rFonts w:eastAsiaTheme="minorHAnsi" w:hint="eastAsia"/>
+          <w:color w:val="000000" w:themeColor="text1"/>
+          <w:szCs w:val="20"/>
+        </w:rPr>
+        <w:t>의</w:t>
+      </w:r>
+      <w:r>
+        <w:rPr>
+          <w:rFonts w:eastAsiaTheme="minorHAnsi"/>
+          <w:color w:val="000000" w:themeColor="text1"/>
+          <w:szCs w:val="20"/>
+        </w:rPr>
+        <w:t xml:space="preserve"> </w:t>
+      </w:r>
+      <w:r>
+        <w:rPr>
+          <w:rFonts w:eastAsiaTheme="minorHAnsi" w:hint="eastAsia"/>
+          <w:color w:val="000000" w:themeColor="text1"/>
+          <w:szCs w:val="20"/>
+        </w:rPr>
+        <w:t>패킷 처리 일부</w:t>
+      </w:r>
+    </w:p>
+    <w:p>
+      <w:pPr>
+        <w:rPr>
+          <w:rFonts w:eastAsiaTheme="minorHAnsi"/>
+          <w:color w:val="000000" w:themeColor="text1"/>
+          <w:szCs w:val="20"/>
+        </w:rPr>
+      </w:pPr>
+      <w:r>
+        <w:rPr>
+          <w:rFonts w:eastAsiaTheme="minorHAnsi"/>
+          <w:color w:val="000000" w:themeColor="text1"/>
+          <w:szCs w:val="20"/>
+        </w:rPr>
         <w:drawing>
-          <wp:inline distT="0" distB="0" distL="0" distR="0" wp14:anchorId="048019B4" wp14:editId="4166BA39">
-            <wp:extent cx="5268060" cy="2524477"/>
-            <wp:effectExtent l="0" t="0" r="8890" b="9525"/>
-            <wp:docPr id="410146652" name="그림 1" descr="텍스트이(가) 표시된 사진&#10;&#10;자동 생성된 설명"/>
+          <wp:inline distT="0" distB="0" distL="0" distR="0" wp14:anchorId="3E67BF06" wp14:editId="57B05F96">
+            <wp:extent cx="5295900" cy="2341724"/>
+            <wp:effectExtent l="0" t="0" r="0" b="0"/>
+            <wp:docPr id="1702851117" name="그림 1" descr="텍스트이(가) 표시된 사진&#10;&#10;자동 생성된 설명"/>
             <wp:cNvGraphicFramePr>
               <a:graphicFrameLocks xmlns:a="http://schemas.openxmlformats.org/drawingml/2006/main" noChangeAspect="1"/>
             </wp:cNvGraphicFramePr>
@@ -280,11 +1670,11 @@
               <a:graphicData uri="http://schemas.openxmlformats.org/drawingml/2006/picture">
                 <pic:pic xmlns:pic="http://schemas.openxmlformats.org/drawingml/2006/picture">
                   <pic:nvPicPr>
-                    <pic:cNvPr id="410146652" name="그림 1" descr="텍스트이(가) 표시된 사진&#10;&#10;자동 생성된 설명"/>
+                    <pic:cNvPr id="1702851117" name="그림 1" descr="텍스트이(가) 표시된 사진&#10;&#10;자동 생성된 설명"/>
                     <pic:cNvPicPr/>
                   </pic:nvPicPr>
                   <pic:blipFill>
-                    <a:blip r:embed="rId10"/>
+                    <a:blip r:embed="rId18"/>
                     <a:stretch>
                       <a:fillRect/>
                     </a:stretch>
@@ -292,7 +1682,7 @@
                   <pic:spPr>
                     <a:xfrm>
                       <a:off x="0" y="0"/>
-                      <a:ext cx="5268060" cy="2524477"/>
+                      <a:ext cx="5305694" cy="2346055"/>
                     </a:xfrm>
                     <a:prstGeom prst="rect">
                       <a:avLst/>
@@ -315,15 +1705,234 @@
       </w:pPr>
       <w:r>
         <w:rPr>
+          <w:rFonts w:eastAsiaTheme="minorHAnsi" w:hint="eastAsia"/>
+          <w:color w:val="000000" w:themeColor="text1"/>
+          <w:szCs w:val="20"/>
+        </w:rPr>
+        <w:t>S</w:t>
+      </w:r>
+      <w:r>
+        <w:rPr>
+          <w:rFonts w:eastAsiaTheme="minorHAnsi"/>
+          <w:color w:val="000000" w:themeColor="text1"/>
+          <w:szCs w:val="20"/>
+        </w:rPr>
+        <w:t>cene</w:t>
+      </w:r>
+      <w:r>
+        <w:rPr>
+          <w:rFonts w:eastAsiaTheme="minorHAnsi" w:hint="eastAsia"/>
+          <w:color w:val="000000" w:themeColor="text1"/>
+          <w:szCs w:val="20"/>
+        </w:rPr>
+        <w:t xml:space="preserve">을 </w:t>
+      </w:r>
+      <w:r>
+        <w:rPr>
+          <w:rFonts w:eastAsiaTheme="minorHAnsi"/>
+          <w:color w:val="000000" w:themeColor="text1"/>
+          <w:szCs w:val="20"/>
+        </w:rPr>
+        <w:t>Update</w:t>
+      </w:r>
+      <w:r>
+        <w:rPr>
+          <w:rFonts w:eastAsiaTheme="minorHAnsi" w:hint="eastAsia"/>
+          <w:color w:val="000000" w:themeColor="text1"/>
+          <w:szCs w:val="20"/>
+        </w:rPr>
+        <w:t xml:space="preserve">하는 </w:t>
+      </w:r>
+      <w:r>
+        <w:rPr>
+          <w:rFonts w:eastAsiaTheme="minorHAnsi"/>
+          <w:color w:val="000000" w:themeColor="text1"/>
+          <w:szCs w:val="20"/>
+        </w:rPr>
+        <w:t>Thread</w:t>
+      </w:r>
+      <w:r>
+        <w:rPr>
+          <w:rFonts w:eastAsiaTheme="minorHAnsi" w:hint="eastAsia"/>
+          <w:color w:val="000000" w:themeColor="text1"/>
+          <w:szCs w:val="20"/>
+        </w:rPr>
+        <w:t>의 일부</w:t>
+      </w:r>
+    </w:p>
+    <w:p>
+      <w:pPr>
+        <w:rPr>
+          <w:rFonts w:eastAsiaTheme="minorHAnsi" w:hint="eastAsia"/>
+          <w:color w:val="000000" w:themeColor="text1"/>
+          <w:szCs w:val="20"/>
+        </w:rPr>
+      </w:pPr>
+      <w:r>
+        <w:rPr>
+          <w:rFonts w:eastAsiaTheme="minorHAnsi" w:hint="eastAsia"/>
+          <w:color w:val="000000" w:themeColor="text1"/>
+          <w:szCs w:val="20"/>
+        </w:rPr>
+        <w:t xml:space="preserve">클라이언트에서 받은 </w:t>
+      </w:r>
+      <w:r>
+        <w:rPr>
+          <w:rFonts w:eastAsiaTheme="minorHAnsi"/>
+          <w:color w:val="000000" w:themeColor="text1"/>
+          <w:szCs w:val="20"/>
+        </w:rPr>
+        <w:t>Mov</w:t>
+      </w:r>
+      <w:r>
+        <w:rPr>
+          <w:rFonts w:eastAsiaTheme="minorHAnsi"/>
+          <w:color w:val="000000" w:themeColor="text1"/>
+          <w:szCs w:val="20"/>
+        </w:rPr>
+        <w:t>e</w:t>
+      </w:r>
+      <w:r>
+        <w:rPr>
+          <w:rFonts w:eastAsiaTheme="minorHAnsi" w:hint="eastAsia"/>
+          <w:color w:val="000000" w:themeColor="text1"/>
+          <w:szCs w:val="20"/>
+        </w:rPr>
+        <w:t>방향을 받으면</w:t>
+      </w:r>
+      <w:r>
+        <w:rPr>
+          <w:rFonts w:eastAsiaTheme="minorHAnsi"/>
+          <w:color w:val="000000" w:themeColor="text1"/>
+          <w:szCs w:val="20"/>
+        </w:rPr>
+        <w:t xml:space="preserve"> </w:t>
+      </w:r>
+      <w:r>
+        <w:rPr>
+          <w:rFonts w:eastAsiaTheme="minorHAnsi" w:hint="eastAsia"/>
+          <w:color w:val="000000" w:themeColor="text1"/>
+          <w:szCs w:val="20"/>
+        </w:rPr>
+        <w:t>예전엔 바로 다른 클라이언트들에게도 결과를 보냈지만,</w:t>
+      </w:r>
+      <w:r>
+        <w:rPr>
+          <w:rFonts w:eastAsiaTheme="minorHAnsi"/>
+          <w:color w:val="000000" w:themeColor="text1"/>
+          <w:szCs w:val="20"/>
+        </w:rPr>
+        <w:t xml:space="preserve"> </w:t>
+      </w:r>
+      <w:r>
+        <w:rPr>
+          <w:rFonts w:eastAsiaTheme="minorHAnsi" w:hint="eastAsia"/>
+          <w:color w:val="000000" w:themeColor="text1"/>
+          <w:szCs w:val="20"/>
+        </w:rPr>
+        <w:t xml:space="preserve">지금은 </w:t>
+      </w:r>
+      <w:r>
+        <w:rPr>
+          <w:rFonts w:eastAsiaTheme="minorHAnsi"/>
+          <w:color w:val="000000" w:themeColor="text1"/>
+          <w:szCs w:val="20"/>
+        </w:rPr>
+        <w:t>Concurrent_unordered_map</w:t>
+      </w:r>
+      <w:r>
+        <w:rPr>
+          <w:rFonts w:eastAsiaTheme="minorHAnsi" w:hint="eastAsia"/>
+          <w:color w:val="000000" w:themeColor="text1"/>
+          <w:szCs w:val="20"/>
+        </w:rPr>
+        <w:t xml:space="preserve">을 이용했기 때문에 </w:t>
+      </w:r>
+      <w:r>
+        <w:rPr>
+          <w:rFonts w:eastAsiaTheme="minorHAnsi"/>
+          <w:color w:val="000000" w:themeColor="text1"/>
+          <w:szCs w:val="20"/>
+        </w:rPr>
+        <w:t>Scene Update Thread</w:t>
+      </w:r>
+      <w:r>
+        <w:rPr>
+          <w:rFonts w:eastAsiaTheme="minorHAnsi" w:hint="eastAsia"/>
+          <w:color w:val="000000" w:themeColor="text1"/>
+          <w:szCs w:val="20"/>
+        </w:rPr>
+        <w:t xml:space="preserve">를 문제 없이 이용할 수 있다. 처리할 땐 </w:t>
+      </w:r>
+      <w:r>
+        <w:rPr>
+          <w:rFonts w:eastAsiaTheme="minorHAnsi" w:hint="eastAsia"/>
+          <w:color w:val="000000" w:themeColor="text1"/>
+          <w:szCs w:val="20"/>
+        </w:rPr>
+        <w:t xml:space="preserve">플레이어의 속도가 있다면 플레이어의 위치를 보내줌으로 </w:t>
+      </w:r>
+      <w:r>
+        <w:rPr>
+          <w:rFonts w:eastAsiaTheme="minorHAnsi" w:hint="eastAsia"/>
+          <w:color w:val="000000" w:themeColor="text1"/>
+          <w:szCs w:val="20"/>
+        </w:rPr>
+        <w:t>위치 정보를 보내준다.</w:t>
+      </w:r>
+    </w:p>
+    <w:p>
+      <w:pPr>
+        <w:pStyle w:val="a3"/>
+        <w:numPr>
+          <w:ilvl w:val="0"/>
+          <w:numId w:val="1"/>
+        </w:numPr>
+        <w:ind w:leftChars="0"/>
+        <w:rPr>
+          <w:rFonts w:hint="eastAsia"/>
+          <w:color w:val="FF0000"/>
+          <w:sz w:val="24"/>
+          <w:szCs w:val="24"/>
+        </w:rPr>
+      </w:pPr>
+      <w:r>
+        <w:rPr>
+          <w:color w:val="FF0000"/>
+          <w:sz w:val="24"/>
+          <w:szCs w:val="24"/>
+        </w:rPr>
+        <w:t xml:space="preserve">Jump / Dash </w:t>
+      </w:r>
+      <w:r>
+        <w:rPr>
+          <w:rFonts w:hint="eastAsia"/>
+          <w:color w:val="FF0000"/>
+          <w:sz w:val="24"/>
+          <w:szCs w:val="24"/>
+        </w:rPr>
+        <w:t>입력 처리</w:t>
+      </w:r>
+    </w:p>
+    <w:p>
+      <w:pPr>
+        <w:rPr>
+          <w:rFonts w:eastAsiaTheme="minorHAnsi"/>
+          <w:color w:val="000000" w:themeColor="text1"/>
+          <w:szCs w:val="20"/>
+        </w:rPr>
+      </w:pPr>
+      <w:r>
+        <w:rPr>
           <w:rFonts w:eastAsiaTheme="minorHAnsi"/>
           <w:color w:val="000000" w:themeColor="text1"/>
           <w:szCs w:val="20"/>
         </w:rPr>
         <w:drawing>
-          <wp:inline distT="0" distB="0" distL="0" distR="0" wp14:anchorId="3A9C1CC5" wp14:editId="5D5BADA4">
-            <wp:extent cx="5731510" cy="1554480"/>
+          <wp:inline distT="0" distB="0" distL="0" distR="0" wp14:anchorId="2F6EC539" wp14:editId="1BA4CF9A">
+            <wp:extent cx="4638675" cy="2200831"/>
             <wp:effectExtent l="0" t="0" r="0" b="0"/>
-            <wp:docPr id="1861916211" name="그림 1" descr="텍스트이(가) 표시된 사진&#10;&#10;자동 생성된 설명"/>
+            <wp:docPr id="357189381" name="그림 1" descr="텍스트이(가) 표시된 사진&#10;&#10;자동 생성된 설명"/>
             <wp:cNvGraphicFramePr>
               <a:graphicFrameLocks xmlns:a="http://schemas.openxmlformats.org/drawingml/2006/main" noChangeAspect="1"/>
             </wp:cNvGraphicFramePr>
@@ -331,11 +1940,11 @@
               <a:graphicData uri="http://schemas.openxmlformats.org/drawingml/2006/picture">
                 <pic:pic xmlns:pic="http://schemas.openxmlformats.org/drawingml/2006/picture">
                   <pic:nvPicPr>
-                    <pic:cNvPr id="1861916211" name="그림 1" descr="텍스트이(가) 표시된 사진&#10;&#10;자동 생성된 설명"/>
+                    <pic:cNvPr id="357189381" name="그림 1" descr="텍스트이(가) 표시된 사진&#10;&#10;자동 생성된 설명"/>
                     <pic:cNvPicPr/>
                   </pic:nvPicPr>
                   <pic:blipFill>
-                    <a:blip r:embed="rId11"/>
+                    <a:blip r:embed="rId19"/>
                     <a:stretch>
                       <a:fillRect/>
                     </a:stretch>
@@ -343,7 +1952,7 @@
                   <pic:spPr>
                     <a:xfrm>
                       <a:off x="0" y="0"/>
-                      <a:ext cx="5731510" cy="1554480"/>
+                      <a:ext cx="4655047" cy="2208599"/>
                     </a:xfrm>
                     <a:prstGeom prst="rect">
                       <a:avLst/>
@@ -355,6 +1964,1474 @@
           </wp:inline>
         </w:drawing>
       </w:r>
+    </w:p>
+    <w:p>
+      <w:pPr>
+        <w:rPr>
+          <w:rFonts w:eastAsiaTheme="minorHAnsi" w:hint="eastAsia"/>
+          <w:color w:val="000000" w:themeColor="text1"/>
+          <w:szCs w:val="20"/>
+        </w:rPr>
+      </w:pPr>
+      <w:r>
+        <w:rPr>
+          <w:rFonts w:eastAsiaTheme="minorHAnsi" w:hint="eastAsia"/>
+          <w:color w:val="000000" w:themeColor="text1"/>
+          <w:szCs w:val="20"/>
+        </w:rPr>
+        <w:t xml:space="preserve">클라이언트로부터 키 입력이 들어오면 </w:t>
+      </w:r>
+      <w:r>
+        <w:rPr>
+          <w:rFonts w:eastAsiaTheme="minorHAnsi"/>
+          <w:color w:val="000000" w:themeColor="text1"/>
+          <w:szCs w:val="20"/>
+        </w:rPr>
+        <w:t>Player</w:t>
+      </w:r>
+      <w:r>
+        <w:rPr>
+          <w:rFonts w:eastAsiaTheme="minorHAnsi" w:hint="eastAsia"/>
+          <w:color w:val="000000" w:themeColor="text1"/>
+          <w:szCs w:val="20"/>
+        </w:rPr>
+        <w:t>M</w:t>
+      </w:r>
+      <w:r>
+        <w:rPr>
+          <w:rFonts w:eastAsiaTheme="minorHAnsi"/>
+          <w:color w:val="000000" w:themeColor="text1"/>
+          <w:szCs w:val="20"/>
+        </w:rPr>
+        <w:t>ovementComponent</w:t>
+      </w:r>
+      <w:r>
+        <w:rPr>
+          <w:rFonts w:eastAsiaTheme="minorHAnsi" w:hint="eastAsia"/>
+          <w:color w:val="000000" w:themeColor="text1"/>
+          <w:szCs w:val="20"/>
+        </w:rPr>
+        <w:t xml:space="preserve">의 </w:t>
+      </w:r>
+      <w:r>
+        <w:rPr>
+          <w:rFonts w:eastAsiaTheme="minorHAnsi"/>
+          <w:color w:val="000000" w:themeColor="text1"/>
+          <w:szCs w:val="20"/>
+        </w:rPr>
+        <w:t xml:space="preserve">Jump/Dash </w:t>
+      </w:r>
+      <w:r>
+        <w:rPr>
+          <w:rFonts w:eastAsiaTheme="minorHAnsi" w:hint="eastAsia"/>
+          <w:color w:val="000000" w:themeColor="text1"/>
+          <w:szCs w:val="20"/>
+        </w:rPr>
+        <w:t>함수를 호출하여 플레이어의 속도를 변경한다.</w:t>
+      </w:r>
+    </w:p>
+    <w:p>
+      <w:pPr>
+        <w:pStyle w:val="a3"/>
+        <w:numPr>
+          <w:ilvl w:val="0"/>
+          <w:numId w:val="1"/>
+        </w:numPr>
+        <w:ind w:leftChars="0"/>
+        <w:rPr>
+          <w:rFonts w:hint="eastAsia"/>
+          <w:color w:val="FF0000"/>
+          <w:sz w:val="24"/>
+          <w:szCs w:val="24"/>
+        </w:rPr>
+      </w:pPr>
+      <w:r>
+        <w:rPr>
+          <w:rFonts w:hint="eastAsia"/>
+          <w:color w:val="FF0000"/>
+          <w:sz w:val="24"/>
+          <w:szCs w:val="24"/>
+        </w:rPr>
+        <w:lastRenderedPageBreak/>
+        <w:t xml:space="preserve">클라이언트 </w:t>
+      </w:r>
+      <w:r>
+        <w:rPr>
+          <w:color w:val="FF0000"/>
+          <w:sz w:val="24"/>
+          <w:szCs w:val="24"/>
+        </w:rPr>
+        <w:t xml:space="preserve">Text (UILayer) </w:t>
+      </w:r>
+      <w:r>
+        <w:rPr>
+          <w:rFonts w:hint="eastAsia"/>
+          <w:color w:val="FF0000"/>
+          <w:sz w:val="24"/>
+          <w:szCs w:val="24"/>
+        </w:rPr>
+        <w:t>추가</w:t>
+      </w:r>
+    </w:p>
+    <w:p>
+      <w:pPr>
+        <w:rPr>
+          <w:rFonts w:eastAsiaTheme="minorHAnsi"/>
+          <w:color w:val="000000" w:themeColor="text1"/>
+          <w:szCs w:val="20"/>
+        </w:rPr>
+      </w:pPr>
+      <w:r>
+        <w:rPr>
+          <w:rFonts w:eastAsiaTheme="minorHAnsi" w:hint="eastAsia"/>
+          <w:color w:val="000000" w:themeColor="text1"/>
+          <w:szCs w:val="20"/>
+        </w:rPr>
+        <w:t xml:space="preserve">이전의 개인 프로젝트에서 작업했던 </w:t>
+      </w:r>
+      <w:r>
+        <w:rPr>
+          <w:rFonts w:eastAsiaTheme="minorHAnsi"/>
+          <w:color w:val="000000" w:themeColor="text1"/>
+          <w:szCs w:val="20"/>
+        </w:rPr>
+        <w:t>ChatMGR</w:t>
+      </w:r>
+      <w:r>
+        <w:rPr>
+          <w:rFonts w:eastAsiaTheme="minorHAnsi" w:hint="eastAsia"/>
+          <w:color w:val="000000" w:themeColor="text1"/>
+          <w:szCs w:val="20"/>
+        </w:rPr>
+        <w:t>을 본 프로젝트로 옮겨왔다.</w:t>
+      </w:r>
+    </w:p>
+    <w:p>
+      <w:pPr>
+        <w:rPr>
+          <w:rFonts w:eastAsiaTheme="minorHAnsi"/>
+          <w:color w:val="000000" w:themeColor="text1"/>
+          <w:szCs w:val="20"/>
+        </w:rPr>
+      </w:pPr>
+      <w:r>
+        <w:rPr>
+          <w:rFonts w:eastAsiaTheme="minorHAnsi"/>
+          <w:color w:val="000000" w:themeColor="text1"/>
+          <w:szCs w:val="20"/>
+        </w:rPr>
+        <w:drawing>
+          <wp:inline distT="0" distB="0" distL="0" distR="0" wp14:anchorId="63FEA93D" wp14:editId="3BAF786E">
+            <wp:extent cx="2448267" cy="1543265"/>
+            <wp:effectExtent l="0" t="0" r="9525" b="0"/>
+            <wp:docPr id="2147329005" name="그림 1" descr="텍스트이(가) 표시된 사진&#10;&#10;자동 생성된 설명"/>
+            <wp:cNvGraphicFramePr>
+              <a:graphicFrameLocks xmlns:a="http://schemas.openxmlformats.org/drawingml/2006/main" noChangeAspect="1"/>
+            </wp:cNvGraphicFramePr>
+            <a:graphic xmlns:a="http://schemas.openxmlformats.org/drawingml/2006/main">
+              <a:graphicData uri="http://schemas.openxmlformats.org/drawingml/2006/picture">
+                <pic:pic xmlns:pic="http://schemas.openxmlformats.org/drawingml/2006/picture">
+                  <pic:nvPicPr>
+                    <pic:cNvPr id="2147329005" name="그림 1" descr="텍스트이(가) 표시된 사진&#10;&#10;자동 생성된 설명"/>
+                    <pic:cNvPicPr/>
+                  </pic:nvPicPr>
+                  <pic:blipFill>
+                    <a:blip r:embed="rId20"/>
+                    <a:stretch>
+                      <a:fillRect/>
+                    </a:stretch>
+                  </pic:blipFill>
+                  <pic:spPr>
+                    <a:xfrm>
+                      <a:off x="0" y="0"/>
+                      <a:ext cx="2448267" cy="1543265"/>
+                    </a:xfrm>
+                    <a:prstGeom prst="rect">
+                      <a:avLst/>
+                    </a:prstGeom>
+                  </pic:spPr>
+                </pic:pic>
+              </a:graphicData>
+            </a:graphic>
+          </wp:inline>
+        </w:drawing>
+      </w:r>
+    </w:p>
+    <w:p>
+      <w:pPr>
+        <w:rPr>
+          <w:rFonts w:eastAsiaTheme="minorHAnsi"/>
+          <w:color w:val="000000" w:themeColor="text1"/>
+          <w:szCs w:val="20"/>
+        </w:rPr>
+      </w:pPr>
+      <w:r>
+        <w:rPr>
+          <w:rFonts w:eastAsiaTheme="minorHAnsi" w:hint="eastAsia"/>
+          <w:color w:val="000000" w:themeColor="text1"/>
+          <w:szCs w:val="20"/>
+        </w:rPr>
+        <w:t>D</w:t>
+      </w:r>
+      <w:r>
+        <w:rPr>
+          <w:rFonts w:eastAsiaTheme="minorHAnsi"/>
+          <w:color w:val="000000" w:themeColor="text1"/>
+          <w:szCs w:val="20"/>
+        </w:rPr>
+        <w:t>irectX 2D</w:t>
+      </w:r>
+      <w:r>
+        <w:rPr>
+          <w:rFonts w:eastAsiaTheme="minorHAnsi" w:hint="eastAsia"/>
+          <w:color w:val="000000" w:themeColor="text1"/>
+          <w:szCs w:val="20"/>
+        </w:rPr>
+        <w:t xml:space="preserve">를 이용하기 위한 </w:t>
+      </w:r>
+      <w:r>
+        <w:rPr>
+          <w:rFonts w:eastAsiaTheme="minorHAnsi"/>
+          <w:color w:val="000000" w:themeColor="text1"/>
+          <w:szCs w:val="20"/>
+        </w:rPr>
+        <w:t>lib</w:t>
+      </w:r>
+      <w:r>
+        <w:rPr>
+          <w:rFonts w:eastAsiaTheme="minorHAnsi" w:hint="eastAsia"/>
+          <w:color w:val="000000" w:themeColor="text1"/>
+          <w:szCs w:val="20"/>
+        </w:rPr>
+        <w:t>를 미리 추가했다.</w:t>
+      </w:r>
+    </w:p>
+    <w:p>
+      <w:pPr>
+        <w:rPr>
+          <w:rFonts w:eastAsiaTheme="minorHAnsi" w:hint="eastAsia"/>
+          <w:color w:val="000000" w:themeColor="text1"/>
+          <w:szCs w:val="20"/>
+        </w:rPr>
+      </w:pPr>
+    </w:p>
+    <w:p>
+      <w:pPr>
+        <w:rPr>
+          <w:rFonts w:eastAsiaTheme="minorHAnsi"/>
+          <w:color w:val="000000" w:themeColor="text1"/>
+          <w:szCs w:val="20"/>
+        </w:rPr>
+      </w:pPr>
+      <w:r>
+        <w:rPr>
+          <w:rFonts w:eastAsiaTheme="minorHAnsi"/>
+          <w:color w:val="000000" w:themeColor="text1"/>
+          <w:szCs w:val="20"/>
+        </w:rPr>
+        <w:drawing>
+          <wp:inline distT="0" distB="0" distL="0" distR="0" wp14:anchorId="71A01F45" wp14:editId="26DC848B">
+            <wp:extent cx="5220429" cy="466790"/>
+            <wp:effectExtent l="0" t="0" r="0" b="9525"/>
+            <wp:docPr id="1777817754" name="그림 1"/>
+            <wp:cNvGraphicFramePr>
+              <a:graphicFrameLocks xmlns:a="http://schemas.openxmlformats.org/drawingml/2006/main" noChangeAspect="1"/>
+            </wp:cNvGraphicFramePr>
+            <a:graphic xmlns:a="http://schemas.openxmlformats.org/drawingml/2006/main">
+              <a:graphicData uri="http://schemas.openxmlformats.org/drawingml/2006/picture">
+                <pic:pic xmlns:pic="http://schemas.openxmlformats.org/drawingml/2006/picture">
+                  <pic:nvPicPr>
+                    <pic:cNvPr id="1777817754" name=""/>
+                    <pic:cNvPicPr/>
+                  </pic:nvPicPr>
+                  <pic:blipFill>
+                    <a:blip r:embed="rId21"/>
+                    <a:stretch>
+                      <a:fillRect/>
+                    </a:stretch>
+                  </pic:blipFill>
+                  <pic:spPr>
+                    <a:xfrm>
+                      <a:off x="0" y="0"/>
+                      <a:ext cx="5220429" cy="466790"/>
+                    </a:xfrm>
+                    <a:prstGeom prst="rect">
+                      <a:avLst/>
+                    </a:prstGeom>
+                  </pic:spPr>
+                </pic:pic>
+              </a:graphicData>
+            </a:graphic>
+          </wp:inline>
+        </w:drawing>
+      </w:r>
+    </w:p>
+    <w:p>
+      <w:pPr>
+        <w:rPr>
+          <w:rFonts w:eastAsiaTheme="minorHAnsi"/>
+          <w:color w:val="000000" w:themeColor="text1"/>
+          <w:szCs w:val="20"/>
+        </w:rPr>
+      </w:pPr>
+      <w:r>
+        <w:rPr>
+          <w:rFonts w:eastAsiaTheme="minorHAnsi" w:hint="eastAsia"/>
+          <w:color w:val="000000" w:themeColor="text1"/>
+          <w:szCs w:val="20"/>
+        </w:rPr>
+        <w:t>C</w:t>
+      </w:r>
+      <w:r>
+        <w:rPr>
+          <w:rFonts w:eastAsiaTheme="minorHAnsi"/>
+          <w:color w:val="000000" w:themeColor="text1"/>
+          <w:szCs w:val="20"/>
+        </w:rPr>
+        <w:t xml:space="preserve">hatMGR </w:t>
+      </w:r>
+      <w:r>
+        <w:rPr>
+          <w:rFonts w:eastAsiaTheme="minorHAnsi" w:hint="eastAsia"/>
+          <w:color w:val="000000" w:themeColor="text1"/>
+          <w:szCs w:val="20"/>
+        </w:rPr>
+        <w:t>초기화하는 장면</w:t>
+      </w:r>
+    </w:p>
+    <w:p>
+      <w:pPr>
+        <w:rPr>
+          <w:rFonts w:eastAsiaTheme="minorHAnsi"/>
+          <w:color w:val="538135" w:themeColor="accent6" w:themeShade="BF"/>
+          <w:szCs w:val="20"/>
+        </w:rPr>
+      </w:pPr>
+    </w:p>
+    <w:p>
+      <w:pPr>
+        <w:rPr>
+          <w:rFonts w:eastAsiaTheme="minorHAnsi"/>
+          <w:color w:val="538135" w:themeColor="accent6" w:themeShade="BF"/>
+          <w:szCs w:val="20"/>
+        </w:rPr>
+      </w:pPr>
+      <w:r>
+        <w:rPr>
+          <w:rFonts w:eastAsiaTheme="minorHAnsi"/>
+          <w:color w:val="538135" w:themeColor="accent6" w:themeShade="BF"/>
+          <w:szCs w:val="20"/>
+        </w:rPr>
+        <w:drawing>
+          <wp:inline distT="0" distB="0" distL="0" distR="0" wp14:anchorId="45CD4F2D" wp14:editId="70635C7E">
+            <wp:extent cx="5401429" cy="1409897"/>
+            <wp:effectExtent l="0" t="0" r="0" b="0"/>
+            <wp:docPr id="739847303" name="그림 1" descr="텍스트이(가) 표시된 사진&#10;&#10;자동 생성된 설명"/>
+            <wp:cNvGraphicFramePr>
+              <a:graphicFrameLocks xmlns:a="http://schemas.openxmlformats.org/drawingml/2006/main" noChangeAspect="1"/>
+            </wp:cNvGraphicFramePr>
+            <a:graphic xmlns:a="http://schemas.openxmlformats.org/drawingml/2006/main">
+              <a:graphicData uri="http://schemas.openxmlformats.org/drawingml/2006/picture">
+                <pic:pic xmlns:pic="http://schemas.openxmlformats.org/drawingml/2006/picture">
+                  <pic:nvPicPr>
+                    <pic:cNvPr id="739847303" name="그림 1" descr="텍스트이(가) 표시된 사진&#10;&#10;자동 생성된 설명"/>
+                    <pic:cNvPicPr/>
+                  </pic:nvPicPr>
+                  <pic:blipFill>
+                    <a:blip r:embed="rId22"/>
+                    <a:stretch>
+                      <a:fillRect/>
+                    </a:stretch>
+                  </pic:blipFill>
+                  <pic:spPr>
+                    <a:xfrm>
+                      <a:off x="0" y="0"/>
+                      <a:ext cx="5401429" cy="1409897"/>
+                    </a:xfrm>
+                    <a:prstGeom prst="rect">
+                      <a:avLst/>
+                    </a:prstGeom>
+                  </pic:spPr>
+                </pic:pic>
+              </a:graphicData>
+            </a:graphic>
+          </wp:inline>
+        </w:drawing>
+      </w:r>
+    </w:p>
+    <w:p>
+      <w:pPr>
+        <w:rPr>
+          <w:rFonts w:eastAsiaTheme="minorHAnsi" w:hint="eastAsia"/>
+          <w:szCs w:val="20"/>
+        </w:rPr>
+      </w:pPr>
+      <w:r>
+        <w:rPr>
+          <w:rFonts w:eastAsiaTheme="minorHAnsi" w:hint="eastAsia"/>
+          <w:szCs w:val="20"/>
+        </w:rPr>
+        <w:t>정렬 스타일과 글씨체를 새로 정의했다.</w:t>
+      </w:r>
+    </w:p>
+    <w:p>
+      <w:pPr>
+        <w:rPr>
+          <w:rFonts w:eastAsiaTheme="minorHAnsi" w:hint="eastAsia"/>
+          <w:color w:val="538135" w:themeColor="accent6" w:themeShade="BF"/>
+          <w:szCs w:val="20"/>
+        </w:rPr>
+      </w:pPr>
+    </w:p>
+    <w:p>
+      <w:pPr>
+        <w:rPr>
+          <w:rFonts w:eastAsiaTheme="minorHAnsi"/>
+          <w:color w:val="538135" w:themeColor="accent6" w:themeShade="BF"/>
+          <w:szCs w:val="20"/>
+        </w:rPr>
+      </w:pPr>
+      <w:r>
+        <w:rPr>
+          <w:rFonts w:eastAsiaTheme="minorHAnsi"/>
+          <w:color w:val="538135" w:themeColor="accent6" w:themeShade="BF"/>
+          <w:szCs w:val="20"/>
+        </w:rPr>
+        <w:drawing>
+          <wp:inline distT="0" distB="0" distL="0" distR="0" wp14:anchorId="1DA550CF" wp14:editId="68A9D0A6">
+            <wp:extent cx="5731510" cy="1111250"/>
+            <wp:effectExtent l="0" t="0" r="0" b="0"/>
+            <wp:docPr id="713337205" name="그림 1" descr="텍스트, 스크린샷, 화면이(가) 표시된 사진&#10;&#10;자동 생성된 설명"/>
+            <wp:cNvGraphicFramePr>
+              <a:graphicFrameLocks xmlns:a="http://schemas.openxmlformats.org/drawingml/2006/main" noChangeAspect="1"/>
+            </wp:cNvGraphicFramePr>
+            <a:graphic xmlns:a="http://schemas.openxmlformats.org/drawingml/2006/main">
+              <a:graphicData uri="http://schemas.openxmlformats.org/drawingml/2006/picture">
+                <pic:pic xmlns:pic="http://schemas.openxmlformats.org/drawingml/2006/picture">
+                  <pic:nvPicPr>
+                    <pic:cNvPr id="713337205" name="그림 1" descr="텍스트, 스크린샷, 화면이(가) 표시된 사진&#10;&#10;자동 생성된 설명"/>
+                    <pic:cNvPicPr/>
+                  </pic:nvPicPr>
+                  <pic:blipFill>
+                    <a:blip r:embed="rId23"/>
+                    <a:stretch>
+                      <a:fillRect/>
+                    </a:stretch>
+                  </pic:blipFill>
+                  <pic:spPr>
+                    <a:xfrm>
+                      <a:off x="0" y="0"/>
+                      <a:ext cx="5731510" cy="1111250"/>
+                    </a:xfrm>
+                    <a:prstGeom prst="rect">
+                      <a:avLst/>
+                    </a:prstGeom>
+                  </pic:spPr>
+                </pic:pic>
+              </a:graphicData>
+            </a:graphic>
+          </wp:inline>
+        </w:drawing>
+      </w:r>
+    </w:p>
+    <w:p>
+      <w:pPr>
+        <w:rPr>
+          <w:rFonts w:eastAsiaTheme="minorHAnsi" w:hint="eastAsia"/>
+          <w:szCs w:val="20"/>
+        </w:rPr>
+      </w:pPr>
+      <w:r>
+        <w:rPr>
+          <w:rFonts w:eastAsiaTheme="minorHAnsi" w:hint="eastAsia"/>
+          <w:szCs w:val="20"/>
+        </w:rPr>
+        <w:t xml:space="preserve">클라이언트 로그인 입력 창에 맞게 </w:t>
+      </w:r>
+      <w:r>
+        <w:rPr>
+          <w:rFonts w:eastAsiaTheme="minorHAnsi" w:hint="eastAsia"/>
+          <w:szCs w:val="20"/>
+        </w:rPr>
+        <w:t xml:space="preserve">크기와 색상을 </w:t>
+      </w:r>
+      <w:r>
+        <w:rPr>
+          <w:rFonts w:eastAsiaTheme="minorHAnsi" w:hint="eastAsia"/>
+          <w:szCs w:val="20"/>
+        </w:rPr>
+        <w:t>조정해주었다.</w:t>
+      </w:r>
+    </w:p>
+    <w:p>
+      <w:pPr>
+        <w:rPr>
+          <w:rFonts w:eastAsiaTheme="minorHAnsi" w:hint="eastAsia"/>
+          <w:color w:val="538135" w:themeColor="accent6" w:themeShade="BF"/>
+          <w:szCs w:val="20"/>
+        </w:rPr>
+      </w:pPr>
+    </w:p>
+    <w:p>
+      <w:pPr>
+        <w:rPr>
+          <w:rFonts w:eastAsiaTheme="minorHAnsi" w:hint="eastAsia"/>
+          <w:color w:val="000000" w:themeColor="text1"/>
+          <w:szCs w:val="20"/>
+        </w:rPr>
+      </w:pPr>
+      <w:r>
+        <w:rPr>
+          <w:rFonts w:eastAsiaTheme="minorHAnsi"/>
+          <w:color w:val="000000" w:themeColor="text1"/>
+          <w:szCs w:val="20"/>
+        </w:rPr>
+        <w:drawing>
+          <wp:inline distT="0" distB="0" distL="0" distR="0" wp14:anchorId="1C5ACDF7" wp14:editId="629C3E5E">
+            <wp:extent cx="1505160" cy="181000"/>
+            <wp:effectExtent l="0" t="0" r="0" b="9525"/>
+            <wp:docPr id="1757363246" name="그림 1"/>
+            <wp:cNvGraphicFramePr>
+              <a:graphicFrameLocks xmlns:a="http://schemas.openxmlformats.org/drawingml/2006/main" noChangeAspect="1"/>
+            </wp:cNvGraphicFramePr>
+            <a:graphic xmlns:a="http://schemas.openxmlformats.org/drawingml/2006/main">
+              <a:graphicData uri="http://schemas.openxmlformats.org/drawingml/2006/picture">
+                <pic:pic xmlns:pic="http://schemas.openxmlformats.org/drawingml/2006/picture">
+                  <pic:nvPicPr>
+                    <pic:cNvPr id="1757363246" name=""/>
+                    <pic:cNvPicPr/>
+                  </pic:nvPicPr>
+                  <pic:blipFill>
+                    <a:blip r:embed="rId24"/>
+                    <a:stretch>
+                      <a:fillRect/>
+                    </a:stretch>
+                  </pic:blipFill>
+                  <pic:spPr>
+                    <a:xfrm>
+                      <a:off x="0" y="0"/>
+                      <a:ext cx="1505160" cy="181000"/>
+                    </a:xfrm>
+                    <a:prstGeom prst="rect">
+                      <a:avLst/>
+                    </a:prstGeom>
+                  </pic:spPr>
+                </pic:pic>
+              </a:graphicData>
+            </a:graphic>
+          </wp:inline>
+        </w:drawing>
+      </w:r>
+      <w:r>
+        <w:rPr>
+          <w:rFonts w:eastAsiaTheme="minorHAnsi" w:hint="eastAsia"/>
+          <w:color w:val="000000" w:themeColor="text1"/>
+          <w:szCs w:val="20"/>
+        </w:rPr>
+        <w:t>를</w:t>
+      </w:r>
+      <w:r>
+        <w:rPr>
+          <w:rFonts w:eastAsiaTheme="minorHAnsi" w:hint="eastAsia"/>
+          <w:color w:val="000000" w:themeColor="text1"/>
+          <w:szCs w:val="20"/>
+        </w:rPr>
+        <w:t xml:space="preserve"> </w:t>
+      </w:r>
+      <w:r>
+        <w:rPr>
+          <w:rFonts w:eastAsiaTheme="minorHAnsi"/>
+          <w:color w:val="000000" w:themeColor="text1"/>
+          <w:szCs w:val="20"/>
+        </w:rPr>
+        <w:t>GameFramework::FrameAdvance()</w:t>
+      </w:r>
+      <w:r>
+        <w:rPr>
+          <w:rFonts w:eastAsiaTheme="minorHAnsi" w:hint="eastAsia"/>
+          <w:color w:val="000000" w:themeColor="text1"/>
+          <w:szCs w:val="20"/>
+        </w:rPr>
+        <w:t>에 넣어 업데이트한다.</w:t>
+      </w:r>
+    </w:p>
+    <w:p>
+      <w:pPr>
+        <w:rPr>
+          <w:rFonts w:eastAsiaTheme="minorHAnsi"/>
+          <w:color w:val="000000" w:themeColor="text1"/>
+          <w:szCs w:val="20"/>
+        </w:rPr>
+      </w:pPr>
+      <w:r>
+        <w:rPr>
+          <w:rFonts w:eastAsiaTheme="minorHAnsi"/>
+          <w:color w:val="000000" w:themeColor="text1"/>
+          <w:szCs w:val="20"/>
+        </w:rPr>
+        <w:lastRenderedPageBreak/>
+        <w:drawing>
+          <wp:inline distT="0" distB="0" distL="0" distR="0" wp14:anchorId="4181CF08" wp14:editId="2BF032EF">
+            <wp:extent cx="3143689" cy="543001"/>
+            <wp:effectExtent l="0" t="0" r="0" b="9525"/>
+            <wp:docPr id="66748166" name="그림 1" descr="텍스트이(가) 표시된 사진&#10;&#10;자동 생성된 설명"/>
+            <wp:cNvGraphicFramePr>
+              <a:graphicFrameLocks xmlns:a="http://schemas.openxmlformats.org/drawingml/2006/main" noChangeAspect="1"/>
+            </wp:cNvGraphicFramePr>
+            <a:graphic xmlns:a="http://schemas.openxmlformats.org/drawingml/2006/main">
+              <a:graphicData uri="http://schemas.openxmlformats.org/drawingml/2006/picture">
+                <pic:pic xmlns:pic="http://schemas.openxmlformats.org/drawingml/2006/picture">
+                  <pic:nvPicPr>
+                    <pic:cNvPr id="66748166" name="그림 1" descr="텍스트이(가) 표시된 사진&#10;&#10;자동 생성된 설명"/>
+                    <pic:cNvPicPr/>
+                  </pic:nvPicPr>
+                  <pic:blipFill>
+                    <a:blip r:embed="rId25"/>
+                    <a:stretch>
+                      <a:fillRect/>
+                    </a:stretch>
+                  </pic:blipFill>
+                  <pic:spPr>
+                    <a:xfrm>
+                      <a:off x="0" y="0"/>
+                      <a:ext cx="3143689" cy="543001"/>
+                    </a:xfrm>
+                    <a:prstGeom prst="rect">
+                      <a:avLst/>
+                    </a:prstGeom>
+                  </pic:spPr>
+                </pic:pic>
+              </a:graphicData>
+            </a:graphic>
+          </wp:inline>
+        </w:drawing>
+      </w:r>
+    </w:p>
+    <w:p>
+      <w:pPr>
+        <w:rPr>
+          <w:rFonts w:eastAsiaTheme="minorHAnsi"/>
+          <w:color w:val="000000" w:themeColor="text1"/>
+          <w:szCs w:val="20"/>
+        </w:rPr>
+      </w:pPr>
+      <w:r>
+        <w:rPr>
+          <w:rFonts w:eastAsiaTheme="minorHAnsi"/>
+          <w:color w:val="000000" w:themeColor="text1"/>
+          <w:szCs w:val="20"/>
+        </w:rPr>
+        <w:drawing>
+          <wp:inline distT="0" distB="0" distL="0" distR="0" wp14:anchorId="598147C3" wp14:editId="4FAAD8EC">
+            <wp:extent cx="3896269" cy="2057687"/>
+            <wp:effectExtent l="0" t="0" r="9525" b="0"/>
+            <wp:docPr id="4069158" name="그림 1" descr="텍스트이(가) 표시된 사진&#10;&#10;자동 생성된 설명"/>
+            <wp:cNvGraphicFramePr>
+              <a:graphicFrameLocks xmlns:a="http://schemas.openxmlformats.org/drawingml/2006/main" noChangeAspect="1"/>
+            </wp:cNvGraphicFramePr>
+            <a:graphic xmlns:a="http://schemas.openxmlformats.org/drawingml/2006/main">
+              <a:graphicData uri="http://schemas.openxmlformats.org/drawingml/2006/picture">
+                <pic:pic xmlns:pic="http://schemas.openxmlformats.org/drawingml/2006/picture">
+                  <pic:nvPicPr>
+                    <pic:cNvPr id="4069158" name="그림 1" descr="텍스트이(가) 표시된 사진&#10;&#10;자동 생성된 설명"/>
+                    <pic:cNvPicPr/>
+                  </pic:nvPicPr>
+                  <pic:blipFill>
+                    <a:blip r:embed="rId26"/>
+                    <a:stretch>
+                      <a:fillRect/>
+                    </a:stretch>
+                  </pic:blipFill>
+                  <pic:spPr>
+                    <a:xfrm>
+                      <a:off x="0" y="0"/>
+                      <a:ext cx="3896269" cy="2057687"/>
+                    </a:xfrm>
+                    <a:prstGeom prst="rect">
+                      <a:avLst/>
+                    </a:prstGeom>
+                  </pic:spPr>
+                </pic:pic>
+              </a:graphicData>
+            </a:graphic>
+          </wp:inline>
+        </w:drawing>
+      </w:r>
+    </w:p>
+    <w:p>
+      <w:pPr>
+        <w:rPr>
+          <w:rFonts w:eastAsiaTheme="minorHAnsi" w:hint="eastAsia"/>
+          <w:color w:val="000000" w:themeColor="text1"/>
+          <w:szCs w:val="20"/>
+        </w:rPr>
+      </w:pPr>
+      <w:r>
+        <w:rPr>
+          <w:rFonts w:eastAsiaTheme="minorHAnsi"/>
+          <w:color w:val="000000" w:themeColor="text1"/>
+          <w:szCs w:val="20"/>
+        </w:rPr>
+        <w:t>‘T’</w:t>
+      </w:r>
+      <w:r>
+        <w:rPr>
+          <w:rFonts w:eastAsiaTheme="minorHAnsi" w:hint="eastAsia"/>
+          <w:color w:val="000000" w:themeColor="text1"/>
+          <w:szCs w:val="20"/>
+        </w:rPr>
+        <w:t>를 입력하면 채팅입력 모드로 전환되고</w:t>
+      </w:r>
+    </w:p>
+    <w:p>
+      <w:pPr>
+        <w:rPr>
+          <w:rFonts w:eastAsiaTheme="minorHAnsi" w:hint="eastAsia"/>
+          <w:color w:val="000000" w:themeColor="text1"/>
+          <w:szCs w:val="20"/>
+        </w:rPr>
+      </w:pPr>
+      <w:r>
+        <w:rPr>
+          <w:rFonts w:eastAsiaTheme="minorHAnsi" w:hint="eastAsia"/>
+          <w:color w:val="000000" w:themeColor="text1"/>
+          <w:szCs w:val="20"/>
+        </w:rPr>
+        <w:t xml:space="preserve">입력한 뒤 </w:t>
+      </w:r>
+      <w:r>
+        <w:rPr>
+          <w:rFonts w:eastAsiaTheme="minorHAnsi"/>
+          <w:color w:val="000000" w:themeColor="text1"/>
+          <w:szCs w:val="20"/>
+        </w:rPr>
+        <w:t>ENTER</w:t>
+      </w:r>
+      <w:r>
+        <w:rPr>
+          <w:rFonts w:eastAsiaTheme="minorHAnsi" w:hint="eastAsia"/>
+          <w:color w:val="000000" w:themeColor="text1"/>
+          <w:szCs w:val="20"/>
+        </w:rPr>
+        <w:t>키를</w:t>
+      </w:r>
+      <w:r>
+        <w:rPr>
+          <w:rFonts w:eastAsiaTheme="minorHAnsi"/>
+          <w:color w:val="000000" w:themeColor="text1"/>
+          <w:szCs w:val="20"/>
+        </w:rPr>
+        <w:t xml:space="preserve"> </w:t>
+      </w:r>
+      <w:r>
+        <w:rPr>
+          <w:rFonts w:eastAsiaTheme="minorHAnsi" w:hint="eastAsia"/>
+          <w:color w:val="000000" w:themeColor="text1"/>
+          <w:szCs w:val="20"/>
+        </w:rPr>
+        <w:t>누를 때 L</w:t>
+      </w:r>
+      <w:r>
+        <w:rPr>
+          <w:rFonts w:eastAsiaTheme="minorHAnsi"/>
+          <w:color w:val="000000" w:themeColor="text1"/>
+          <w:szCs w:val="20"/>
+        </w:rPr>
+        <w:t>oginScene</w:t>
+      </w:r>
+      <w:r>
+        <w:rPr>
+          <w:rFonts w:eastAsiaTheme="minorHAnsi" w:hint="eastAsia"/>
+          <w:color w:val="000000" w:themeColor="text1"/>
+          <w:szCs w:val="20"/>
+        </w:rPr>
+        <w:t>이라면</w:t>
+      </w:r>
+      <w:r>
+        <w:rPr>
+          <w:rFonts w:eastAsiaTheme="minorHAnsi"/>
+          <w:color w:val="000000" w:themeColor="text1"/>
+          <w:szCs w:val="20"/>
+        </w:rPr>
+        <w:t xml:space="preserve"> </w:t>
+      </w:r>
+      <w:r>
+        <w:rPr>
+          <w:rFonts w:eastAsiaTheme="minorHAnsi" w:hint="eastAsia"/>
+          <w:color w:val="000000" w:themeColor="text1"/>
+          <w:szCs w:val="20"/>
+        </w:rPr>
+        <w:t>그 이름으로 서버에 접속한다.</w:t>
+      </w:r>
+    </w:p>
+    <w:p>
+      <w:pPr>
+        <w:rPr>
+          <w:rFonts w:eastAsiaTheme="minorHAnsi"/>
+          <w:color w:val="000000" w:themeColor="text1"/>
+          <w:szCs w:val="20"/>
+        </w:rPr>
+      </w:pPr>
+    </w:p>
+    <w:p>
+      <w:pPr>
+        <w:rPr>
+          <w:rFonts w:eastAsiaTheme="minorHAnsi"/>
+          <w:color w:val="000000" w:themeColor="text1"/>
+          <w:szCs w:val="20"/>
+        </w:rPr>
+      </w:pPr>
+    </w:p>
+    <w:p>
+      <w:pPr>
+        <w:rPr>
+          <w:rFonts w:eastAsiaTheme="minorHAnsi"/>
+          <w:color w:val="000000" w:themeColor="text1"/>
+          <w:szCs w:val="20"/>
+        </w:rPr>
+      </w:pPr>
+    </w:p>
+    <w:p>
+      <w:pPr>
+        <w:rPr>
+          <w:rFonts w:eastAsiaTheme="minorHAnsi"/>
+          <w:color w:val="000000" w:themeColor="text1"/>
+          <w:szCs w:val="20"/>
+        </w:rPr>
+      </w:pPr>
+    </w:p>
+    <w:p>
+      <w:pPr>
+        <w:rPr>
+          <w:rFonts w:eastAsiaTheme="minorHAnsi"/>
+          <w:color w:val="000000" w:themeColor="text1"/>
+          <w:szCs w:val="20"/>
+        </w:rPr>
+      </w:pPr>
+    </w:p>
+    <w:p>
+      <w:pPr>
+        <w:rPr>
+          <w:rFonts w:eastAsiaTheme="minorHAnsi"/>
+          <w:color w:val="000000" w:themeColor="text1"/>
+          <w:szCs w:val="20"/>
+        </w:rPr>
+      </w:pPr>
+    </w:p>
+    <w:p>
+      <w:pPr>
+        <w:rPr>
+          <w:rFonts w:eastAsiaTheme="minorHAnsi"/>
+          <w:color w:val="000000" w:themeColor="text1"/>
+          <w:szCs w:val="20"/>
+        </w:rPr>
+      </w:pPr>
+    </w:p>
+    <w:p>
+      <w:pPr>
+        <w:rPr>
+          <w:rFonts w:eastAsiaTheme="minorHAnsi"/>
+          <w:color w:val="000000" w:themeColor="text1"/>
+          <w:szCs w:val="20"/>
+        </w:rPr>
+      </w:pPr>
+    </w:p>
+    <w:p>
+      <w:pPr>
+        <w:rPr>
+          <w:rFonts w:eastAsiaTheme="minorHAnsi"/>
+          <w:color w:val="000000" w:themeColor="text1"/>
+          <w:szCs w:val="20"/>
+        </w:rPr>
+      </w:pPr>
+    </w:p>
+    <w:p>
+      <w:pPr>
+        <w:rPr>
+          <w:rFonts w:eastAsiaTheme="minorHAnsi"/>
+          <w:color w:val="000000" w:themeColor="text1"/>
+          <w:szCs w:val="20"/>
+        </w:rPr>
+      </w:pPr>
+    </w:p>
+    <w:p>
+      <w:pPr>
+        <w:rPr>
+          <w:rFonts w:eastAsiaTheme="minorHAnsi"/>
+          <w:color w:val="000000" w:themeColor="text1"/>
+          <w:szCs w:val="20"/>
+        </w:rPr>
+      </w:pPr>
+    </w:p>
+    <w:p>
+      <w:pPr>
+        <w:rPr>
+          <w:rFonts w:eastAsiaTheme="minorHAnsi"/>
+          <w:color w:val="000000" w:themeColor="text1"/>
+          <w:szCs w:val="20"/>
+        </w:rPr>
+      </w:pPr>
+    </w:p>
+    <w:p>
+      <w:pPr>
+        <w:rPr>
+          <w:rFonts w:eastAsiaTheme="minorHAnsi"/>
+          <w:color w:val="000000" w:themeColor="text1"/>
+          <w:szCs w:val="20"/>
+        </w:rPr>
+      </w:pPr>
+    </w:p>
+    <w:p>
+      <w:pPr>
+        <w:rPr>
+          <w:rFonts w:eastAsiaTheme="minorHAnsi"/>
+          <w:color w:val="000000" w:themeColor="text1"/>
+          <w:szCs w:val="20"/>
+        </w:rPr>
+      </w:pPr>
+    </w:p>
+    <w:p>
+      <w:pPr>
+        <w:rPr>
+          <w:rFonts w:eastAsiaTheme="minorHAnsi" w:hint="eastAsia"/>
+          <w:color w:val="000000" w:themeColor="text1"/>
+          <w:szCs w:val="20"/>
+        </w:rPr>
+      </w:pPr>
+    </w:p>
+    <w:p>
+      <w:pPr>
+        <w:pStyle w:val="a3"/>
+        <w:numPr>
+          <w:ilvl w:val="0"/>
+          <w:numId w:val="1"/>
+        </w:numPr>
+        <w:ind w:leftChars="0"/>
+        <w:rPr>
+          <w:rFonts w:hint="eastAsia"/>
+          <w:color w:val="FF0000"/>
+          <w:sz w:val="24"/>
+          <w:szCs w:val="24"/>
+        </w:rPr>
+      </w:pPr>
+      <w:r>
+        <w:rPr>
+          <w:rFonts w:hint="eastAsia"/>
+          <w:color w:val="FF0000"/>
+          <w:sz w:val="24"/>
+          <w:szCs w:val="24"/>
+        </w:rPr>
+        <w:lastRenderedPageBreak/>
+        <w:t>버그 해결</w:t>
+      </w:r>
+    </w:p>
+    <w:p>
+      <w:pPr>
+        <w:rPr>
+          <w:rFonts w:eastAsiaTheme="minorHAnsi"/>
+          <w:color w:val="4472C4" w:themeColor="accent1"/>
+          <w:szCs w:val="20"/>
+        </w:rPr>
+      </w:pPr>
+      <w:r>
+        <w:rPr>
+          <w:rFonts w:eastAsiaTheme="minorHAnsi" w:hint="eastAsia"/>
+          <w:color w:val="4472C4" w:themeColor="accent1"/>
+          <w:szCs w:val="20"/>
+        </w:rPr>
+        <w:t>카메라 고정 해결</w:t>
+      </w:r>
+    </w:p>
+    <w:p>
+      <w:pPr>
+        <w:rPr>
+          <w:rFonts w:eastAsiaTheme="minorHAnsi"/>
+          <w:color w:val="000000" w:themeColor="text1"/>
+          <w:szCs w:val="20"/>
+        </w:rPr>
+      </w:pPr>
+      <w:r>
+        <w:rPr>
+          <w:rFonts w:eastAsiaTheme="minorHAnsi"/>
+          <w:noProof/>
+          <w:color w:val="000000" w:themeColor="text1"/>
+          <w:szCs w:val="20"/>
+        </w:rPr>
+        <w:drawing>
+          <wp:inline distT="0" distB="0" distL="0" distR="0" wp14:anchorId="1D3B0781" wp14:editId="7C9B9A27">
+            <wp:extent cx="4782217" cy="743054"/>
+            <wp:effectExtent l="0" t="0" r="0" b="0"/>
+            <wp:docPr id="640339767" name="그림 1" descr="텍스트이(가) 표시된 사진&#10;&#10;자동 생성된 설명"/>
+            <wp:cNvGraphicFramePr>
+              <a:graphicFrameLocks xmlns:a="http://schemas.openxmlformats.org/drawingml/2006/main" noChangeAspect="1"/>
+            </wp:cNvGraphicFramePr>
+            <a:graphic xmlns:a="http://schemas.openxmlformats.org/drawingml/2006/main">
+              <a:graphicData uri="http://schemas.openxmlformats.org/drawingml/2006/picture">
+                <pic:pic xmlns:pic="http://schemas.openxmlformats.org/drawingml/2006/picture">
+                  <pic:nvPicPr>
+                    <pic:cNvPr id="640339767" name="그림 1" descr="텍스트이(가) 표시된 사진&#10;&#10;자동 생성된 설명"/>
+                    <pic:cNvPicPr/>
+                  </pic:nvPicPr>
+                  <pic:blipFill>
+                    <a:blip r:embed="rId27"/>
+                    <a:stretch>
+                      <a:fillRect/>
+                    </a:stretch>
+                  </pic:blipFill>
+                  <pic:spPr>
+                    <a:xfrm>
+                      <a:off x="0" y="0"/>
+                      <a:ext cx="4782217" cy="743054"/>
+                    </a:xfrm>
+                    <a:prstGeom prst="rect">
+                      <a:avLst/>
+                    </a:prstGeom>
+                  </pic:spPr>
+                </pic:pic>
+              </a:graphicData>
+            </a:graphic>
+          </wp:inline>
+        </w:drawing>
+      </w:r>
+    </w:p>
+    <w:p>
+      <w:pPr>
+        <w:pStyle w:val="a3"/>
+        <w:numPr>
+          <w:ilvl w:val="0"/>
+          <w:numId w:val="29"/>
+        </w:numPr>
+        <w:ind w:leftChars="0"/>
+        <w:rPr>
+          <w:rFonts w:eastAsiaTheme="minorHAnsi" w:hint="eastAsia"/>
+          <w:color w:val="000000" w:themeColor="text1"/>
+          <w:szCs w:val="20"/>
+        </w:rPr>
+      </w:pPr>
+      <w:r>
+        <w:rPr>
+          <w:rFonts w:eastAsiaTheme="minorHAnsi"/>
+          <w:noProof/>
+          <w:color w:val="000000" w:themeColor="text1"/>
+          <w:szCs w:val="20"/>
+        </w:rPr>
+        <w:drawing>
+          <wp:inline distT="0" distB="0" distL="0" distR="0" wp14:anchorId="2D0BF7E1" wp14:editId="3F314995">
+            <wp:extent cx="4724400" cy="1140011"/>
+            <wp:effectExtent l="0" t="0" r="0" b="0"/>
+            <wp:docPr id="1638272265" name="그림 1" descr="텍스트이(가) 표시된 사진&#10;&#10;자동 생성된 설명"/>
+            <wp:cNvGraphicFramePr>
+              <a:graphicFrameLocks xmlns:a="http://schemas.openxmlformats.org/drawingml/2006/main" noChangeAspect="1"/>
+            </wp:cNvGraphicFramePr>
+            <a:graphic xmlns:a="http://schemas.openxmlformats.org/drawingml/2006/main">
+              <a:graphicData uri="http://schemas.openxmlformats.org/drawingml/2006/picture">
+                <pic:pic xmlns:pic="http://schemas.openxmlformats.org/drawingml/2006/picture">
+                  <pic:nvPicPr>
+                    <pic:cNvPr id="1638272265" name="그림 1" descr="텍스트이(가) 표시된 사진&#10;&#10;자동 생성된 설명"/>
+                    <pic:cNvPicPr/>
+                  </pic:nvPicPr>
+                  <pic:blipFill>
+                    <a:blip r:embed="rId28"/>
+                    <a:stretch>
+                      <a:fillRect/>
+                    </a:stretch>
+                  </pic:blipFill>
+                  <pic:spPr>
+                    <a:xfrm>
+                      <a:off x="0" y="0"/>
+                      <a:ext cx="4739135" cy="1143567"/>
+                    </a:xfrm>
+                    <a:prstGeom prst="rect">
+                      <a:avLst/>
+                    </a:prstGeom>
+                  </pic:spPr>
+                </pic:pic>
+              </a:graphicData>
+            </a:graphic>
+          </wp:inline>
+        </w:drawing>
+      </w:r>
+    </w:p>
+    <w:p>
+      <w:pPr>
+        <w:rPr>
+          <w:rFonts w:eastAsiaTheme="minorHAnsi" w:hint="eastAsia"/>
+          <w:color w:val="000000" w:themeColor="text1"/>
+          <w:szCs w:val="20"/>
+        </w:rPr>
+      </w:pPr>
+      <w:r>
+        <w:rPr>
+          <w:rFonts w:eastAsiaTheme="minorHAnsi" w:hint="eastAsia"/>
+          <w:color w:val="000000" w:themeColor="text1"/>
+          <w:szCs w:val="20"/>
+        </w:rPr>
+        <w:t>카메라 움직임에서 플레이어의 방향만 바라보고 있어 위아래로는(</w:t>
+      </w:r>
+      <w:r>
+        <w:rPr>
+          <w:rFonts w:eastAsiaTheme="minorHAnsi"/>
+          <w:color w:val="000000" w:themeColor="text1"/>
+          <w:szCs w:val="20"/>
+        </w:rPr>
+        <w:t>Pitch)</w:t>
+      </w:r>
+      <w:r>
+        <w:rPr>
+          <w:rFonts w:eastAsiaTheme="minorHAnsi" w:hint="eastAsia"/>
+          <w:color w:val="000000" w:themeColor="text1"/>
+          <w:szCs w:val="20"/>
+        </w:rPr>
+        <w:t xml:space="preserve"> 카메라를 회전하지 못하는 오류가 있었다</w:t>
+      </w:r>
+      <w:r>
+        <w:rPr>
+          <w:rFonts w:eastAsiaTheme="minorHAnsi"/>
+          <w:color w:val="000000" w:themeColor="text1"/>
+          <w:szCs w:val="20"/>
+        </w:rPr>
+        <w:t xml:space="preserve">. </w:t>
+      </w:r>
+      <w:r>
+        <w:rPr>
+          <w:rFonts w:eastAsiaTheme="minorHAnsi" w:hint="eastAsia"/>
+          <w:color w:val="000000" w:themeColor="text1"/>
+          <w:szCs w:val="20"/>
+        </w:rPr>
+        <w:t xml:space="preserve">따라서 클라이언트에서 </w:t>
+      </w:r>
+      <w:r>
+        <w:rPr>
+          <w:rFonts w:eastAsiaTheme="minorHAnsi"/>
+          <w:color w:val="000000" w:themeColor="text1"/>
+          <w:szCs w:val="20"/>
+        </w:rPr>
+        <w:t>Pitch</w:t>
+      </w:r>
+      <w:r>
+        <w:rPr>
+          <w:rFonts w:eastAsiaTheme="minorHAnsi" w:hint="eastAsia"/>
+          <w:color w:val="000000" w:themeColor="text1"/>
+          <w:szCs w:val="20"/>
+        </w:rPr>
+        <w:t>값을 저장하고 서버로부터 플레이어의 방향으로 카메라를 조정한 다음,</w:t>
+      </w:r>
+      <w:r>
+        <w:rPr>
+          <w:rFonts w:eastAsiaTheme="minorHAnsi"/>
+          <w:color w:val="000000" w:themeColor="text1"/>
+          <w:szCs w:val="20"/>
+        </w:rPr>
+        <w:t xml:space="preserve"> </w:t>
+      </w:r>
+      <w:r>
+        <w:rPr>
+          <w:rFonts w:eastAsiaTheme="minorHAnsi" w:hint="eastAsia"/>
+          <w:color w:val="000000" w:themeColor="text1"/>
+          <w:szCs w:val="20"/>
+        </w:rPr>
+        <w:t>저장한 P</w:t>
+      </w:r>
+      <w:r>
+        <w:rPr>
+          <w:rFonts w:eastAsiaTheme="minorHAnsi"/>
+          <w:color w:val="000000" w:themeColor="text1"/>
+          <w:szCs w:val="20"/>
+        </w:rPr>
+        <w:t>itch</w:t>
+      </w:r>
+      <w:r>
+        <w:rPr>
+          <w:rFonts w:eastAsiaTheme="minorHAnsi" w:hint="eastAsia"/>
+          <w:color w:val="000000" w:themeColor="text1"/>
+          <w:szCs w:val="20"/>
+        </w:rPr>
+        <w:t>값 만큼 카메라를 회전시켜 구현했다</w:t>
+      </w:r>
+      <w:r>
+        <w:rPr>
+          <w:rFonts w:eastAsiaTheme="minorHAnsi"/>
+          <w:color w:val="000000" w:themeColor="text1"/>
+          <w:szCs w:val="20"/>
+        </w:rPr>
+        <w:t>.</w:t>
+      </w:r>
+    </w:p>
+    <w:p>
+      <w:pPr>
+        <w:rPr>
+          <w:rFonts w:eastAsiaTheme="minorHAnsi" w:hint="eastAsia"/>
+          <w:color w:val="000000" w:themeColor="text1"/>
+          <w:szCs w:val="20"/>
+        </w:rPr>
+      </w:pPr>
+    </w:p>
+    <w:p>
+      <w:pPr>
+        <w:rPr>
+          <w:rFonts w:eastAsiaTheme="minorHAnsi" w:hint="eastAsia"/>
+          <w:color w:val="4472C4" w:themeColor="accent1"/>
+          <w:szCs w:val="20"/>
+        </w:rPr>
+      </w:pPr>
+      <w:r>
+        <w:rPr>
+          <w:rFonts w:eastAsiaTheme="minorHAnsi" w:hint="eastAsia"/>
+          <w:color w:val="4472C4" w:themeColor="accent1"/>
+          <w:szCs w:val="20"/>
+        </w:rPr>
+        <w:t xml:space="preserve">플레이어 객체 </w:t>
+      </w:r>
+      <w:r>
+        <w:rPr>
+          <w:rFonts w:eastAsiaTheme="minorHAnsi"/>
+          <w:color w:val="4472C4" w:themeColor="accent1"/>
+          <w:szCs w:val="20"/>
+        </w:rPr>
+        <w:t xml:space="preserve">id </w:t>
+      </w:r>
+      <w:r>
+        <w:rPr>
+          <w:rFonts w:eastAsiaTheme="minorHAnsi" w:hint="eastAsia"/>
+          <w:color w:val="4472C4" w:themeColor="accent1"/>
+          <w:szCs w:val="20"/>
+        </w:rPr>
+        <w:t>오류 해결</w:t>
+      </w:r>
+    </w:p>
+    <w:p>
+      <w:pPr>
+        <w:rPr>
+          <w:rFonts w:eastAsiaTheme="minorHAnsi"/>
+          <w:color w:val="000000" w:themeColor="text1"/>
+          <w:szCs w:val="20"/>
+        </w:rPr>
+      </w:pPr>
+      <w:r>
+        <w:rPr>
+          <w:rFonts w:eastAsiaTheme="minorHAnsi"/>
+          <w:noProof/>
+          <w:color w:val="000000" w:themeColor="text1"/>
+          <w:szCs w:val="20"/>
+        </w:rPr>
+        <w:drawing>
+          <wp:inline distT="0" distB="0" distL="0" distR="0" wp14:anchorId="3D5FB63F" wp14:editId="3B5EF212">
+            <wp:extent cx="5731510" cy="626110"/>
+            <wp:effectExtent l="0" t="0" r="0" b="0"/>
+            <wp:docPr id="477957225" name="그림 1"/>
+            <wp:cNvGraphicFramePr>
+              <a:graphicFrameLocks xmlns:a="http://schemas.openxmlformats.org/drawingml/2006/main" noChangeAspect="1"/>
+            </wp:cNvGraphicFramePr>
+            <a:graphic xmlns:a="http://schemas.openxmlformats.org/drawingml/2006/main">
+              <a:graphicData uri="http://schemas.openxmlformats.org/drawingml/2006/picture">
+                <pic:pic xmlns:pic="http://schemas.openxmlformats.org/drawingml/2006/picture">
+                  <pic:nvPicPr>
+                    <pic:cNvPr id="477957225" name=""/>
+                    <pic:cNvPicPr/>
+                  </pic:nvPicPr>
+                  <pic:blipFill>
+                    <a:blip r:embed="rId29"/>
+                    <a:stretch>
+                      <a:fillRect/>
+                    </a:stretch>
+                  </pic:blipFill>
+                  <pic:spPr>
+                    <a:xfrm>
+                      <a:off x="0" y="0"/>
+                      <a:ext cx="5731510" cy="626110"/>
+                    </a:xfrm>
+                    <a:prstGeom prst="rect">
+                      <a:avLst/>
+                    </a:prstGeom>
+                  </pic:spPr>
+                </pic:pic>
+              </a:graphicData>
+            </a:graphic>
+          </wp:inline>
+        </w:drawing>
+      </w:r>
+    </w:p>
+    <w:p>
+      <w:pPr>
+        <w:rPr>
+          <w:rFonts w:eastAsiaTheme="minorHAnsi" w:hint="eastAsia"/>
+          <w:color w:val="000000" w:themeColor="text1"/>
+          <w:szCs w:val="20"/>
+        </w:rPr>
+      </w:pPr>
+      <w:r>
+        <w:rPr>
+          <w:rFonts w:eastAsiaTheme="minorHAnsi"/>
+          <w:color w:val="000000" w:themeColor="text1"/>
+          <w:szCs w:val="20"/>
+        </w:rPr>
+        <w:drawing>
+          <wp:inline distT="0" distB="0" distL="0" distR="0" wp14:anchorId="07397C63" wp14:editId="4365A866">
+            <wp:extent cx="5563376" cy="581106"/>
+            <wp:effectExtent l="0" t="0" r="0" b="9525"/>
+            <wp:docPr id="1765168157" name="그림 1"/>
+            <wp:cNvGraphicFramePr>
+              <a:graphicFrameLocks xmlns:a="http://schemas.openxmlformats.org/drawingml/2006/main" noChangeAspect="1"/>
+            </wp:cNvGraphicFramePr>
+            <a:graphic xmlns:a="http://schemas.openxmlformats.org/drawingml/2006/main">
+              <a:graphicData uri="http://schemas.openxmlformats.org/drawingml/2006/picture">
+                <pic:pic xmlns:pic="http://schemas.openxmlformats.org/drawingml/2006/picture">
+                  <pic:nvPicPr>
+                    <pic:cNvPr id="1765168157" name=""/>
+                    <pic:cNvPicPr/>
+                  </pic:nvPicPr>
+                  <pic:blipFill>
+                    <a:blip r:embed="rId30"/>
+                    <a:stretch>
+                      <a:fillRect/>
+                    </a:stretch>
+                  </pic:blipFill>
+                  <pic:spPr>
+                    <a:xfrm>
+                      <a:off x="0" y="0"/>
+                      <a:ext cx="5563376" cy="581106"/>
+                    </a:xfrm>
+                    <a:prstGeom prst="rect">
+                      <a:avLst/>
+                    </a:prstGeom>
+                  </pic:spPr>
+                </pic:pic>
+              </a:graphicData>
+            </a:graphic>
+          </wp:inline>
+        </w:drawing>
+      </w:r>
+    </w:p>
+    <w:p>
+      <w:pPr>
+        <w:rPr>
+          <w:rFonts w:eastAsiaTheme="minorHAnsi"/>
+          <w:color w:val="000000" w:themeColor="text1"/>
+          <w:szCs w:val="20"/>
+        </w:rPr>
+      </w:pPr>
+      <w:r>
+        <w:rPr>
+          <w:rFonts w:eastAsiaTheme="minorHAnsi" w:hint="eastAsia"/>
+          <w:color w:val="000000" w:themeColor="text1"/>
+          <w:szCs w:val="20"/>
+        </w:rPr>
+        <w:t xml:space="preserve">클라이언트에서 </w:t>
+      </w:r>
+      <w:r>
+        <w:rPr>
+          <w:rFonts w:eastAsiaTheme="minorHAnsi"/>
+          <w:color w:val="000000" w:themeColor="text1"/>
+          <w:szCs w:val="20"/>
+        </w:rPr>
+        <w:t>Scene</w:t>
+      </w:r>
+      <w:r>
+        <w:rPr>
+          <w:rFonts w:eastAsiaTheme="minorHAnsi" w:hint="eastAsia"/>
+          <w:color w:val="000000" w:themeColor="text1"/>
+          <w:szCs w:val="20"/>
+        </w:rPr>
+        <w:t>이</w:t>
+      </w:r>
+      <w:r>
+        <w:rPr>
+          <w:rFonts w:eastAsiaTheme="minorHAnsi"/>
+          <w:color w:val="000000" w:themeColor="text1"/>
+          <w:szCs w:val="20"/>
+        </w:rPr>
+        <w:t xml:space="preserve"> </w:t>
+      </w:r>
+      <w:r>
+        <w:rPr>
+          <w:rFonts w:eastAsiaTheme="minorHAnsi" w:hint="eastAsia"/>
+          <w:color w:val="000000" w:themeColor="text1"/>
+          <w:szCs w:val="20"/>
+        </w:rPr>
+        <w:t>바뀔 때 마다 객체가 삭제되고,</w:t>
+      </w:r>
+      <w:r>
+        <w:rPr>
+          <w:rFonts w:eastAsiaTheme="minorHAnsi"/>
+          <w:color w:val="000000" w:themeColor="text1"/>
+          <w:szCs w:val="20"/>
+        </w:rPr>
+        <w:t xml:space="preserve"> </w:t>
+      </w:r>
+      <w:r>
+        <w:rPr>
+          <w:rFonts w:eastAsiaTheme="minorHAnsi" w:hint="eastAsia"/>
+          <w:color w:val="000000" w:themeColor="text1"/>
+          <w:szCs w:val="20"/>
+        </w:rPr>
+        <w:t xml:space="preserve">다시 빌드하는 것으로 변경됐기 때문에 클라이언트의 </w:t>
+      </w:r>
+      <w:r>
+        <w:rPr>
+          <w:rFonts w:eastAsiaTheme="minorHAnsi"/>
+          <w:color w:val="000000" w:themeColor="text1"/>
+          <w:szCs w:val="20"/>
+        </w:rPr>
+        <w:t>id</w:t>
+      </w:r>
+      <w:r>
+        <w:rPr>
+          <w:rFonts w:eastAsiaTheme="minorHAnsi" w:hint="eastAsia"/>
+          <w:color w:val="000000" w:themeColor="text1"/>
+          <w:szCs w:val="20"/>
+        </w:rPr>
+        <w:t xml:space="preserve">를 </w:t>
+      </w:r>
+      <w:r>
+        <w:rPr>
+          <w:rFonts w:eastAsiaTheme="minorHAnsi"/>
+          <w:color w:val="000000" w:themeColor="text1"/>
+          <w:szCs w:val="20"/>
+        </w:rPr>
+        <w:t>Player</w:t>
+      </w:r>
+      <w:r>
+        <w:rPr>
+          <w:rFonts w:eastAsiaTheme="minorHAnsi" w:hint="eastAsia"/>
+          <w:color w:val="000000" w:themeColor="text1"/>
+          <w:szCs w:val="20"/>
+        </w:rPr>
+        <w:t>가 갖고 있는 것이 아닌 N</w:t>
+      </w:r>
+      <w:r>
+        <w:rPr>
+          <w:rFonts w:eastAsiaTheme="minorHAnsi"/>
+          <w:color w:val="000000" w:themeColor="text1"/>
+          <w:szCs w:val="20"/>
+        </w:rPr>
+        <w:t>etworkMGR</w:t>
+      </w:r>
+      <w:r>
+        <w:rPr>
+          <w:rFonts w:eastAsiaTheme="minorHAnsi" w:hint="eastAsia"/>
+          <w:color w:val="000000" w:themeColor="text1"/>
+          <w:szCs w:val="20"/>
+        </w:rPr>
+        <w:t>의 멤버변수로 갖도록 해서 삭제되는 일이 없도록 했다.</w:t>
+      </w:r>
+    </w:p>
+    <w:p>
+      <w:pPr>
+        <w:rPr>
+          <w:rFonts w:eastAsiaTheme="minorHAnsi"/>
+          <w:color w:val="000000" w:themeColor="text1"/>
+          <w:szCs w:val="20"/>
+        </w:rPr>
+      </w:pPr>
+    </w:p>
+    <w:p>
+      <w:pPr>
+        <w:rPr>
+          <w:rFonts w:eastAsiaTheme="minorHAnsi" w:hint="eastAsia"/>
+          <w:color w:val="000000" w:themeColor="text1"/>
+          <w:szCs w:val="20"/>
+        </w:rPr>
+      </w:pPr>
     </w:p>
     <w:sectPr>
       <w:pgSz w:w="11906" w:h="16838"/>
@@ -508,6 +3585,248 @@
     </w:lvl>
   </w:abstractNum>
   <w:abstractNum w:abstractNumId="1" w15:restartNumberingAfterBreak="0">
+    <w:nsid w:val="07AD3894"/>
+    <w:multiLevelType w:val="multilevel"/>
+    <w:tmpl w:val="83D85F1A"/>
+    <w:lvl w:ilvl="0">
+      <w:start w:val="1"/>
+      <w:numFmt w:val="decimal"/>
+      <w:lvlText w:val="%1."/>
+      <w:lvlJc w:val="left"/>
+      <w:pPr>
+        <w:ind w:left="760" w:hanging="360"/>
+      </w:pPr>
+      <w:rPr>
+        <w:rFonts w:hint="default"/>
+      </w:rPr>
+    </w:lvl>
+    <w:lvl w:ilvl="1">
+      <w:start w:val="1"/>
+      <w:numFmt w:val="decimal"/>
+      <w:isLgl/>
+      <w:lvlText w:val="%1.%2."/>
+      <w:lvlJc w:val="left"/>
+      <w:pPr>
+        <w:ind w:left="1120" w:hanging="720"/>
+      </w:pPr>
+      <w:rPr>
+        <w:rFonts w:hint="default"/>
+      </w:rPr>
+    </w:lvl>
+    <w:lvl w:ilvl="2">
+      <w:start w:val="1"/>
+      <w:numFmt w:val="decimal"/>
+      <w:isLgl/>
+      <w:lvlText w:val="%1.%2.%3."/>
+      <w:lvlJc w:val="left"/>
+      <w:pPr>
+        <w:ind w:left="1120" w:hanging="720"/>
+      </w:pPr>
+      <w:rPr>
+        <w:rFonts w:hint="default"/>
+      </w:rPr>
+    </w:lvl>
+    <w:lvl w:ilvl="3">
+      <w:start w:val="1"/>
+      <w:numFmt w:val="decimal"/>
+      <w:isLgl/>
+      <w:lvlText w:val="%1.%2.%3.%4."/>
+      <w:lvlJc w:val="left"/>
+      <w:pPr>
+        <w:ind w:left="1480" w:hanging="1080"/>
+      </w:pPr>
+      <w:rPr>
+        <w:rFonts w:hint="default"/>
+      </w:rPr>
+    </w:lvl>
+    <w:lvl w:ilvl="4">
+      <w:start w:val="1"/>
+      <w:numFmt w:val="decimal"/>
+      <w:isLgl/>
+      <w:lvlText w:val="%1.%2.%3.%4.%5."/>
+      <w:lvlJc w:val="left"/>
+      <w:pPr>
+        <w:ind w:left="1480" w:hanging="1080"/>
+      </w:pPr>
+      <w:rPr>
+        <w:rFonts w:hint="default"/>
+      </w:rPr>
+    </w:lvl>
+    <w:lvl w:ilvl="5">
+      <w:start w:val="1"/>
+      <w:numFmt w:val="decimal"/>
+      <w:isLgl/>
+      <w:lvlText w:val="%1.%2.%3.%4.%5.%6."/>
+      <w:lvlJc w:val="left"/>
+      <w:pPr>
+        <w:ind w:left="1840" w:hanging="1440"/>
+      </w:pPr>
+      <w:rPr>
+        <w:rFonts w:hint="default"/>
+      </w:rPr>
+    </w:lvl>
+    <w:lvl w:ilvl="6">
+      <w:start w:val="1"/>
+      <w:numFmt w:val="decimal"/>
+      <w:isLgl/>
+      <w:lvlText w:val="%1.%2.%3.%4.%5.%6.%7."/>
+      <w:lvlJc w:val="left"/>
+      <w:pPr>
+        <w:ind w:left="1840" w:hanging="1440"/>
+      </w:pPr>
+      <w:rPr>
+        <w:rFonts w:hint="default"/>
+      </w:rPr>
+    </w:lvl>
+    <w:lvl w:ilvl="7">
+      <w:start w:val="1"/>
+      <w:numFmt w:val="decimal"/>
+      <w:isLgl/>
+      <w:lvlText w:val="%1.%2.%3.%4.%5.%6.%7.%8."/>
+      <w:lvlJc w:val="left"/>
+      <w:pPr>
+        <w:ind w:left="2200" w:hanging="1800"/>
+      </w:pPr>
+      <w:rPr>
+        <w:rFonts w:hint="default"/>
+      </w:rPr>
+    </w:lvl>
+    <w:lvl w:ilvl="8">
+      <w:start w:val="1"/>
+      <w:numFmt w:val="decimal"/>
+      <w:isLgl/>
+      <w:lvlText w:val="%1.%2.%3.%4.%5.%6.%7.%8.%9."/>
+      <w:lvlJc w:val="left"/>
+      <w:pPr>
+        <w:ind w:left="2200" w:hanging="1800"/>
+      </w:pPr>
+      <w:rPr>
+        <w:rFonts w:hint="default"/>
+      </w:rPr>
+    </w:lvl>
+  </w:abstractNum>
+  <w:abstractNum w:abstractNumId="2" w15:restartNumberingAfterBreak="0">
+    <w:nsid w:val="082941F4"/>
+    <w:multiLevelType w:val="multilevel"/>
+    <w:tmpl w:val="83D85F1A"/>
+    <w:lvl w:ilvl="0">
+      <w:start w:val="1"/>
+      <w:numFmt w:val="decimal"/>
+      <w:lvlText w:val="%1."/>
+      <w:lvlJc w:val="left"/>
+      <w:pPr>
+        <w:ind w:left="760" w:hanging="360"/>
+      </w:pPr>
+      <w:rPr>
+        <w:rFonts w:hint="default"/>
+      </w:rPr>
+    </w:lvl>
+    <w:lvl w:ilvl="1">
+      <w:start w:val="1"/>
+      <w:numFmt w:val="decimal"/>
+      <w:isLgl/>
+      <w:lvlText w:val="%1.%2."/>
+      <w:lvlJc w:val="left"/>
+      <w:pPr>
+        <w:ind w:left="1120" w:hanging="720"/>
+      </w:pPr>
+      <w:rPr>
+        <w:rFonts w:hint="default"/>
+      </w:rPr>
+    </w:lvl>
+    <w:lvl w:ilvl="2">
+      <w:start w:val="1"/>
+      <w:numFmt w:val="decimal"/>
+      <w:isLgl/>
+      <w:lvlText w:val="%1.%2.%3."/>
+      <w:lvlJc w:val="left"/>
+      <w:pPr>
+        <w:ind w:left="1120" w:hanging="720"/>
+      </w:pPr>
+      <w:rPr>
+        <w:rFonts w:hint="default"/>
+      </w:rPr>
+    </w:lvl>
+    <w:lvl w:ilvl="3">
+      <w:start w:val="1"/>
+      <w:numFmt w:val="decimal"/>
+      <w:isLgl/>
+      <w:lvlText w:val="%1.%2.%3.%4."/>
+      <w:lvlJc w:val="left"/>
+      <w:pPr>
+        <w:ind w:left="1480" w:hanging="1080"/>
+      </w:pPr>
+      <w:rPr>
+        <w:rFonts w:hint="default"/>
+      </w:rPr>
+    </w:lvl>
+    <w:lvl w:ilvl="4">
+      <w:start w:val="1"/>
+      <w:numFmt w:val="decimal"/>
+      <w:isLgl/>
+      <w:lvlText w:val="%1.%2.%3.%4.%5."/>
+      <w:lvlJc w:val="left"/>
+      <w:pPr>
+        <w:ind w:left="1480" w:hanging="1080"/>
+      </w:pPr>
+      <w:rPr>
+        <w:rFonts w:hint="default"/>
+      </w:rPr>
+    </w:lvl>
+    <w:lvl w:ilvl="5">
+      <w:start w:val="1"/>
+      <w:numFmt w:val="decimal"/>
+      <w:isLgl/>
+      <w:lvlText w:val="%1.%2.%3.%4.%5.%6."/>
+      <w:lvlJc w:val="left"/>
+      <w:pPr>
+        <w:ind w:left="1840" w:hanging="1440"/>
+      </w:pPr>
+      <w:rPr>
+        <w:rFonts w:hint="default"/>
+      </w:rPr>
+    </w:lvl>
+    <w:lvl w:ilvl="6">
+      <w:start w:val="1"/>
+      <w:numFmt w:val="decimal"/>
+      <w:isLgl/>
+      <w:lvlText w:val="%1.%2.%3.%4.%5.%6.%7."/>
+      <w:lvlJc w:val="left"/>
+      <w:pPr>
+        <w:ind w:left="1840" w:hanging="1440"/>
+      </w:pPr>
+      <w:rPr>
+        <w:rFonts w:hint="default"/>
+      </w:rPr>
+    </w:lvl>
+    <w:lvl w:ilvl="7">
+      <w:start w:val="1"/>
+      <w:numFmt w:val="decimal"/>
+      <w:isLgl/>
+      <w:lvlText w:val="%1.%2.%3.%4.%5.%6.%7.%8."/>
+      <w:lvlJc w:val="left"/>
+      <w:pPr>
+        <w:ind w:left="2200" w:hanging="1800"/>
+      </w:pPr>
+      <w:rPr>
+        <w:rFonts w:hint="default"/>
+      </w:rPr>
+    </w:lvl>
+    <w:lvl w:ilvl="8">
+      <w:start w:val="1"/>
+      <w:numFmt w:val="decimal"/>
+      <w:isLgl/>
+      <w:lvlText w:val="%1.%2.%3.%4.%5.%6.%7.%8.%9."/>
+      <w:lvlJc w:val="left"/>
+      <w:pPr>
+        <w:ind w:left="2200" w:hanging="1800"/>
+      </w:pPr>
+      <w:rPr>
+        <w:rFonts w:hint="default"/>
+      </w:rPr>
+    </w:lvl>
+  </w:abstractNum>
+  <w:abstractNum w:abstractNumId="3" w15:restartNumberingAfterBreak="0">
     <w:nsid w:val="09583707"/>
     <w:multiLevelType w:val="multilevel"/>
     <w:tmpl w:val="83D85F1A"/>
@@ -628,7 +3947,7 @@
       </w:rPr>
     </w:lvl>
   </w:abstractNum>
-  <w:abstractNum w:abstractNumId="2" w15:restartNumberingAfterBreak="0">
+  <w:abstractNum w:abstractNumId="4" w15:restartNumberingAfterBreak="0">
     <w:nsid w:val="124C3411"/>
     <w:multiLevelType w:val="hybridMultilevel"/>
     <w:tmpl w:val="A620B602"/>
@@ -717,7 +4036,7 @@
       </w:pPr>
     </w:lvl>
   </w:abstractNum>
-  <w:abstractNum w:abstractNumId="3" w15:restartNumberingAfterBreak="0">
+  <w:abstractNum w:abstractNumId="5" w15:restartNumberingAfterBreak="0">
     <w:nsid w:val="12E330A4"/>
     <w:multiLevelType w:val="multilevel"/>
     <w:tmpl w:val="83D85F1A"/>
@@ -838,7 +4157,7 @@
       </w:rPr>
     </w:lvl>
   </w:abstractNum>
-  <w:abstractNum w:abstractNumId="4" w15:restartNumberingAfterBreak="0">
+  <w:abstractNum w:abstractNumId="6" w15:restartNumberingAfterBreak="0">
     <w:nsid w:val="18AA5599"/>
     <w:multiLevelType w:val="multilevel"/>
     <w:tmpl w:val="83D85F1A"/>
@@ -959,7 +4278,120 @@
       </w:rPr>
     </w:lvl>
   </w:abstractNum>
-  <w:abstractNum w:abstractNumId="5" w15:restartNumberingAfterBreak="0">
+  <w:abstractNum w:abstractNumId="7" w15:restartNumberingAfterBreak="0">
+    <w:nsid w:val="18F52B48"/>
+    <w:multiLevelType w:val="hybridMultilevel"/>
+    <w:tmpl w:val="56F44CF8"/>
+    <w:lvl w:ilvl="0" w:tplc="FA36AE32">
+      <w:start w:val="4"/>
+      <w:numFmt w:val="bullet"/>
+      <w:lvlText w:val=""/>
+      <w:lvlJc w:val="left"/>
+      <w:pPr>
+        <w:ind w:left="800" w:hanging="360"/>
+      </w:pPr>
+      <w:rPr>
+        <w:rFonts w:ascii="Wingdings" w:eastAsiaTheme="minorHAnsi" w:hAnsi="Wingdings" w:cstheme="minorBidi" w:hint="default"/>
+      </w:rPr>
+    </w:lvl>
+    <w:lvl w:ilvl="1" w:tplc="04090003" w:tentative="1">
+      <w:start w:val="1"/>
+      <w:numFmt w:val="bullet"/>
+      <w:lvlText w:val=""/>
+      <w:lvlJc w:val="left"/>
+      <w:pPr>
+        <w:ind w:left="1320" w:hanging="440"/>
+      </w:pPr>
+      <w:rPr>
+        <w:rFonts w:ascii="Wingdings" w:hAnsi="Wingdings" w:hint="default"/>
+      </w:rPr>
+    </w:lvl>
+    <w:lvl w:ilvl="2" w:tplc="04090005" w:tentative="1">
+      <w:start w:val="1"/>
+      <w:numFmt w:val="bullet"/>
+      <w:lvlText w:val=""/>
+      <w:lvlJc w:val="left"/>
+      <w:pPr>
+        <w:ind w:left="1760" w:hanging="440"/>
+      </w:pPr>
+      <w:rPr>
+        <w:rFonts w:ascii="Wingdings" w:hAnsi="Wingdings" w:hint="default"/>
+      </w:rPr>
+    </w:lvl>
+    <w:lvl w:ilvl="3" w:tplc="04090001" w:tentative="1">
+      <w:start w:val="1"/>
+      <w:numFmt w:val="bullet"/>
+      <w:lvlText w:val=""/>
+      <w:lvlJc w:val="left"/>
+      <w:pPr>
+        <w:ind w:left="2200" w:hanging="440"/>
+      </w:pPr>
+      <w:rPr>
+        <w:rFonts w:ascii="Wingdings" w:hAnsi="Wingdings" w:hint="default"/>
+      </w:rPr>
+    </w:lvl>
+    <w:lvl w:ilvl="4" w:tplc="04090003" w:tentative="1">
+      <w:start w:val="1"/>
+      <w:numFmt w:val="bullet"/>
+      <w:lvlText w:val=""/>
+      <w:lvlJc w:val="left"/>
+      <w:pPr>
+        <w:ind w:left="2640" w:hanging="440"/>
+      </w:pPr>
+      <w:rPr>
+        <w:rFonts w:ascii="Wingdings" w:hAnsi="Wingdings" w:hint="default"/>
+      </w:rPr>
+    </w:lvl>
+    <w:lvl w:ilvl="5" w:tplc="04090005" w:tentative="1">
+      <w:start w:val="1"/>
+      <w:numFmt w:val="bullet"/>
+      <w:lvlText w:val=""/>
+      <w:lvlJc w:val="left"/>
+      <w:pPr>
+        <w:ind w:left="3080" w:hanging="440"/>
+      </w:pPr>
+      <w:rPr>
+        <w:rFonts w:ascii="Wingdings" w:hAnsi="Wingdings" w:hint="default"/>
+      </w:rPr>
+    </w:lvl>
+    <w:lvl w:ilvl="6" w:tplc="04090001" w:tentative="1">
+      <w:start w:val="1"/>
+      <w:numFmt w:val="bullet"/>
+      <w:lvlText w:val=""/>
+      <w:lvlJc w:val="left"/>
+      <w:pPr>
+        <w:ind w:left="3520" w:hanging="440"/>
+      </w:pPr>
+      <w:rPr>
+        <w:rFonts w:ascii="Wingdings" w:hAnsi="Wingdings" w:hint="default"/>
+      </w:rPr>
+    </w:lvl>
+    <w:lvl w:ilvl="7" w:tplc="04090003" w:tentative="1">
+      <w:start w:val="1"/>
+      <w:numFmt w:val="bullet"/>
+      <w:lvlText w:val=""/>
+      <w:lvlJc w:val="left"/>
+      <w:pPr>
+        <w:ind w:left="3960" w:hanging="440"/>
+      </w:pPr>
+      <w:rPr>
+        <w:rFonts w:ascii="Wingdings" w:hAnsi="Wingdings" w:hint="default"/>
+      </w:rPr>
+    </w:lvl>
+    <w:lvl w:ilvl="8" w:tplc="04090005" w:tentative="1">
+      <w:start w:val="1"/>
+      <w:numFmt w:val="bullet"/>
+      <w:lvlText w:val=""/>
+      <w:lvlJc w:val="left"/>
+      <w:pPr>
+        <w:ind w:left="4400" w:hanging="440"/>
+      </w:pPr>
+      <w:rPr>
+        <w:rFonts w:ascii="Wingdings" w:hAnsi="Wingdings" w:hint="default"/>
+      </w:rPr>
+    </w:lvl>
+  </w:abstractNum>
+  <w:abstractNum w:abstractNumId="8" w15:restartNumberingAfterBreak="0">
     <w:nsid w:val="1B3F7897"/>
     <w:multiLevelType w:val="multilevel"/>
     <w:tmpl w:val="83D85F1A"/>
@@ -1080,7 +4512,7 @@
       </w:rPr>
     </w:lvl>
   </w:abstractNum>
-  <w:abstractNum w:abstractNumId="6" w15:restartNumberingAfterBreak="0">
+  <w:abstractNum w:abstractNumId="9" w15:restartNumberingAfterBreak="0">
     <w:nsid w:val="22682413"/>
     <w:multiLevelType w:val="hybridMultilevel"/>
     <w:tmpl w:val="CF0237CE"/>
@@ -1193,7 +4625,7 @@
       </w:rPr>
     </w:lvl>
   </w:abstractNum>
-  <w:abstractNum w:abstractNumId="7" w15:restartNumberingAfterBreak="0">
+  <w:abstractNum w:abstractNumId="10" w15:restartNumberingAfterBreak="0">
     <w:nsid w:val="2D6533E7"/>
     <w:multiLevelType w:val="multilevel"/>
     <w:tmpl w:val="83D85F1A"/>
@@ -1314,7 +4746,7 @@
       </w:rPr>
     </w:lvl>
   </w:abstractNum>
-  <w:abstractNum w:abstractNumId="8" w15:restartNumberingAfterBreak="0">
+  <w:abstractNum w:abstractNumId="11" w15:restartNumberingAfterBreak="0">
     <w:nsid w:val="34375ED0"/>
     <w:multiLevelType w:val="multilevel"/>
     <w:tmpl w:val="83D85F1A"/>
@@ -1435,7 +4867,128 @@
       </w:rPr>
     </w:lvl>
   </w:abstractNum>
-  <w:abstractNum w:abstractNumId="9" w15:restartNumberingAfterBreak="0">
+  <w:abstractNum w:abstractNumId="12" w15:restartNumberingAfterBreak="0">
+    <w:nsid w:val="3E0875D2"/>
+    <w:multiLevelType w:val="multilevel"/>
+    <w:tmpl w:val="83D85F1A"/>
+    <w:lvl w:ilvl="0">
+      <w:start w:val="1"/>
+      <w:numFmt w:val="decimal"/>
+      <w:lvlText w:val="%1."/>
+      <w:lvlJc w:val="left"/>
+      <w:pPr>
+        <w:ind w:left="760" w:hanging="360"/>
+      </w:pPr>
+      <w:rPr>
+        <w:rFonts w:hint="default"/>
+      </w:rPr>
+    </w:lvl>
+    <w:lvl w:ilvl="1">
+      <w:start w:val="1"/>
+      <w:numFmt w:val="decimal"/>
+      <w:isLgl/>
+      <w:lvlText w:val="%1.%2."/>
+      <w:lvlJc w:val="left"/>
+      <w:pPr>
+        <w:ind w:left="1120" w:hanging="720"/>
+      </w:pPr>
+      <w:rPr>
+        <w:rFonts w:hint="default"/>
+      </w:rPr>
+    </w:lvl>
+    <w:lvl w:ilvl="2">
+      <w:start w:val="1"/>
+      <w:numFmt w:val="decimal"/>
+      <w:isLgl/>
+      <w:lvlText w:val="%1.%2.%3."/>
+      <w:lvlJc w:val="left"/>
+      <w:pPr>
+        <w:ind w:left="1120" w:hanging="720"/>
+      </w:pPr>
+      <w:rPr>
+        <w:rFonts w:hint="default"/>
+      </w:rPr>
+    </w:lvl>
+    <w:lvl w:ilvl="3">
+      <w:start w:val="1"/>
+      <w:numFmt w:val="decimal"/>
+      <w:isLgl/>
+      <w:lvlText w:val="%1.%2.%3.%4."/>
+      <w:lvlJc w:val="left"/>
+      <w:pPr>
+        <w:ind w:left="1480" w:hanging="1080"/>
+      </w:pPr>
+      <w:rPr>
+        <w:rFonts w:hint="default"/>
+      </w:rPr>
+    </w:lvl>
+    <w:lvl w:ilvl="4">
+      <w:start w:val="1"/>
+      <w:numFmt w:val="decimal"/>
+      <w:isLgl/>
+      <w:lvlText w:val="%1.%2.%3.%4.%5."/>
+      <w:lvlJc w:val="left"/>
+      <w:pPr>
+        <w:ind w:left="1480" w:hanging="1080"/>
+      </w:pPr>
+      <w:rPr>
+        <w:rFonts w:hint="default"/>
+      </w:rPr>
+    </w:lvl>
+    <w:lvl w:ilvl="5">
+      <w:start w:val="1"/>
+      <w:numFmt w:val="decimal"/>
+      <w:isLgl/>
+      <w:lvlText w:val="%1.%2.%3.%4.%5.%6."/>
+      <w:lvlJc w:val="left"/>
+      <w:pPr>
+        <w:ind w:left="1840" w:hanging="1440"/>
+      </w:pPr>
+      <w:rPr>
+        <w:rFonts w:hint="default"/>
+      </w:rPr>
+    </w:lvl>
+    <w:lvl w:ilvl="6">
+      <w:start w:val="1"/>
+      <w:numFmt w:val="decimal"/>
+      <w:isLgl/>
+      <w:lvlText w:val="%1.%2.%3.%4.%5.%6.%7."/>
+      <w:lvlJc w:val="left"/>
+      <w:pPr>
+        <w:ind w:left="1840" w:hanging="1440"/>
+      </w:pPr>
+      <w:rPr>
+        <w:rFonts w:hint="default"/>
+      </w:rPr>
+    </w:lvl>
+    <w:lvl w:ilvl="7">
+      <w:start w:val="1"/>
+      <w:numFmt w:val="decimal"/>
+      <w:isLgl/>
+      <w:lvlText w:val="%1.%2.%3.%4.%5.%6.%7.%8."/>
+      <w:lvlJc w:val="left"/>
+      <w:pPr>
+        <w:ind w:left="2200" w:hanging="1800"/>
+      </w:pPr>
+      <w:rPr>
+        <w:rFonts w:hint="default"/>
+      </w:rPr>
+    </w:lvl>
+    <w:lvl w:ilvl="8">
+      <w:start w:val="1"/>
+      <w:numFmt w:val="decimal"/>
+      <w:isLgl/>
+      <w:lvlText w:val="%1.%2.%3.%4.%5.%6.%7.%8.%9."/>
+      <w:lvlJc w:val="left"/>
+      <w:pPr>
+        <w:ind w:left="2200" w:hanging="1800"/>
+      </w:pPr>
+      <w:rPr>
+        <w:rFonts w:hint="default"/>
+      </w:rPr>
+    </w:lvl>
+  </w:abstractNum>
+  <w:abstractNum w:abstractNumId="13" w15:restartNumberingAfterBreak="0">
     <w:nsid w:val="41F76EA4"/>
     <w:multiLevelType w:val="multilevel"/>
     <w:tmpl w:val="AB86C552"/>
@@ -1548,7 +5101,7 @@
       </w:rPr>
     </w:lvl>
   </w:abstractNum>
-  <w:abstractNum w:abstractNumId="10" w15:restartNumberingAfterBreak="0">
+  <w:abstractNum w:abstractNumId="14" w15:restartNumberingAfterBreak="0">
     <w:nsid w:val="4D73755F"/>
     <w:multiLevelType w:val="multilevel"/>
     <w:tmpl w:val="0AB2AF7C"/>
@@ -1661,7 +5214,7 @@
       </w:rPr>
     </w:lvl>
   </w:abstractNum>
-  <w:abstractNum w:abstractNumId="11" w15:restartNumberingAfterBreak="0">
+  <w:abstractNum w:abstractNumId="15" w15:restartNumberingAfterBreak="0">
     <w:nsid w:val="4EC767FE"/>
     <w:multiLevelType w:val="multilevel"/>
     <w:tmpl w:val="83D85F1A"/>
@@ -1782,7 +5335,128 @@
       </w:rPr>
     </w:lvl>
   </w:abstractNum>
-  <w:abstractNum w:abstractNumId="12" w15:restartNumberingAfterBreak="0">
+  <w:abstractNum w:abstractNumId="16" w15:restartNumberingAfterBreak="0">
+    <w:nsid w:val="54493D1E"/>
+    <w:multiLevelType w:val="multilevel"/>
+    <w:tmpl w:val="83D85F1A"/>
+    <w:lvl w:ilvl="0">
+      <w:start w:val="1"/>
+      <w:numFmt w:val="decimal"/>
+      <w:lvlText w:val="%1."/>
+      <w:lvlJc w:val="left"/>
+      <w:pPr>
+        <w:ind w:left="760" w:hanging="360"/>
+      </w:pPr>
+      <w:rPr>
+        <w:rFonts w:hint="default"/>
+      </w:rPr>
+    </w:lvl>
+    <w:lvl w:ilvl="1">
+      <w:start w:val="1"/>
+      <w:numFmt w:val="decimal"/>
+      <w:isLgl/>
+      <w:lvlText w:val="%1.%2."/>
+      <w:lvlJc w:val="left"/>
+      <w:pPr>
+        <w:ind w:left="1120" w:hanging="720"/>
+      </w:pPr>
+      <w:rPr>
+        <w:rFonts w:hint="default"/>
+      </w:rPr>
+    </w:lvl>
+    <w:lvl w:ilvl="2">
+      <w:start w:val="1"/>
+      <w:numFmt w:val="decimal"/>
+      <w:isLgl/>
+      <w:lvlText w:val="%1.%2.%3."/>
+      <w:lvlJc w:val="left"/>
+      <w:pPr>
+        <w:ind w:left="1120" w:hanging="720"/>
+      </w:pPr>
+      <w:rPr>
+        <w:rFonts w:hint="default"/>
+      </w:rPr>
+    </w:lvl>
+    <w:lvl w:ilvl="3">
+      <w:start w:val="1"/>
+      <w:numFmt w:val="decimal"/>
+      <w:isLgl/>
+      <w:lvlText w:val="%1.%2.%3.%4."/>
+      <w:lvlJc w:val="left"/>
+      <w:pPr>
+        <w:ind w:left="1480" w:hanging="1080"/>
+      </w:pPr>
+      <w:rPr>
+        <w:rFonts w:hint="default"/>
+      </w:rPr>
+    </w:lvl>
+    <w:lvl w:ilvl="4">
+      <w:start w:val="1"/>
+      <w:numFmt w:val="decimal"/>
+      <w:isLgl/>
+      <w:lvlText w:val="%1.%2.%3.%4.%5."/>
+      <w:lvlJc w:val="left"/>
+      <w:pPr>
+        <w:ind w:left="1480" w:hanging="1080"/>
+      </w:pPr>
+      <w:rPr>
+        <w:rFonts w:hint="default"/>
+      </w:rPr>
+    </w:lvl>
+    <w:lvl w:ilvl="5">
+      <w:start w:val="1"/>
+      <w:numFmt w:val="decimal"/>
+      <w:isLgl/>
+      <w:lvlText w:val="%1.%2.%3.%4.%5.%6."/>
+      <w:lvlJc w:val="left"/>
+      <w:pPr>
+        <w:ind w:left="1840" w:hanging="1440"/>
+      </w:pPr>
+      <w:rPr>
+        <w:rFonts w:hint="default"/>
+      </w:rPr>
+    </w:lvl>
+    <w:lvl w:ilvl="6">
+      <w:start w:val="1"/>
+      <w:numFmt w:val="decimal"/>
+      <w:isLgl/>
+      <w:lvlText w:val="%1.%2.%3.%4.%5.%6.%7."/>
+      <w:lvlJc w:val="left"/>
+      <w:pPr>
+        <w:ind w:left="1840" w:hanging="1440"/>
+      </w:pPr>
+      <w:rPr>
+        <w:rFonts w:hint="default"/>
+      </w:rPr>
+    </w:lvl>
+    <w:lvl w:ilvl="7">
+      <w:start w:val="1"/>
+      <w:numFmt w:val="decimal"/>
+      <w:isLgl/>
+      <w:lvlText w:val="%1.%2.%3.%4.%5.%6.%7.%8."/>
+      <w:lvlJc w:val="left"/>
+      <w:pPr>
+        <w:ind w:left="2200" w:hanging="1800"/>
+      </w:pPr>
+      <w:rPr>
+        <w:rFonts w:hint="default"/>
+      </w:rPr>
+    </w:lvl>
+    <w:lvl w:ilvl="8">
+      <w:start w:val="1"/>
+      <w:numFmt w:val="decimal"/>
+      <w:isLgl/>
+      <w:lvlText w:val="%1.%2.%3.%4.%5.%6.%7.%8.%9."/>
+      <w:lvlJc w:val="left"/>
+      <w:pPr>
+        <w:ind w:left="2200" w:hanging="1800"/>
+      </w:pPr>
+      <w:rPr>
+        <w:rFonts w:hint="default"/>
+      </w:rPr>
+    </w:lvl>
+  </w:abstractNum>
+  <w:abstractNum w:abstractNumId="17" w15:restartNumberingAfterBreak="0">
     <w:nsid w:val="57510923"/>
     <w:multiLevelType w:val="hybridMultilevel"/>
     <w:tmpl w:val="650622BC"/>
@@ -1871,7 +5545,120 @@
       </w:pPr>
     </w:lvl>
   </w:abstractNum>
-  <w:abstractNum w:abstractNumId="13" w15:restartNumberingAfterBreak="0">
+  <w:abstractNum w:abstractNumId="18" w15:restartNumberingAfterBreak="0">
+    <w:nsid w:val="5EB45EA3"/>
+    <w:multiLevelType w:val="hybridMultilevel"/>
+    <w:tmpl w:val="1FDC9450"/>
+    <w:lvl w:ilvl="0" w:tplc="5CEC26DC">
+      <w:start w:val="4"/>
+      <w:numFmt w:val="bullet"/>
+      <w:lvlText w:val=""/>
+      <w:lvlJc w:val="left"/>
+      <w:pPr>
+        <w:ind w:left="800" w:hanging="360"/>
+      </w:pPr>
+      <w:rPr>
+        <w:rFonts w:ascii="Wingdings" w:eastAsiaTheme="minorHAnsi" w:hAnsi="Wingdings" w:cstheme="minorBidi" w:hint="default"/>
+      </w:rPr>
+    </w:lvl>
+    <w:lvl w:ilvl="1" w:tplc="04090003" w:tentative="1">
+      <w:start w:val="1"/>
+      <w:numFmt w:val="bullet"/>
+      <w:lvlText w:val=""/>
+      <w:lvlJc w:val="left"/>
+      <w:pPr>
+        <w:ind w:left="1320" w:hanging="440"/>
+      </w:pPr>
+      <w:rPr>
+        <w:rFonts w:ascii="Wingdings" w:hAnsi="Wingdings" w:hint="default"/>
+      </w:rPr>
+    </w:lvl>
+    <w:lvl w:ilvl="2" w:tplc="04090005" w:tentative="1">
+      <w:start w:val="1"/>
+      <w:numFmt w:val="bullet"/>
+      <w:lvlText w:val=""/>
+      <w:lvlJc w:val="left"/>
+      <w:pPr>
+        <w:ind w:left="1760" w:hanging="440"/>
+      </w:pPr>
+      <w:rPr>
+        <w:rFonts w:ascii="Wingdings" w:hAnsi="Wingdings" w:hint="default"/>
+      </w:rPr>
+    </w:lvl>
+    <w:lvl w:ilvl="3" w:tplc="04090001" w:tentative="1">
+      <w:start w:val="1"/>
+      <w:numFmt w:val="bullet"/>
+      <w:lvlText w:val=""/>
+      <w:lvlJc w:val="left"/>
+      <w:pPr>
+        <w:ind w:left="2200" w:hanging="440"/>
+      </w:pPr>
+      <w:rPr>
+        <w:rFonts w:ascii="Wingdings" w:hAnsi="Wingdings" w:hint="default"/>
+      </w:rPr>
+    </w:lvl>
+    <w:lvl w:ilvl="4" w:tplc="04090003" w:tentative="1">
+      <w:start w:val="1"/>
+      <w:numFmt w:val="bullet"/>
+      <w:lvlText w:val=""/>
+      <w:lvlJc w:val="left"/>
+      <w:pPr>
+        <w:ind w:left="2640" w:hanging="440"/>
+      </w:pPr>
+      <w:rPr>
+        <w:rFonts w:ascii="Wingdings" w:hAnsi="Wingdings" w:hint="default"/>
+      </w:rPr>
+    </w:lvl>
+    <w:lvl w:ilvl="5" w:tplc="04090005" w:tentative="1">
+      <w:start w:val="1"/>
+      <w:numFmt w:val="bullet"/>
+      <w:lvlText w:val=""/>
+      <w:lvlJc w:val="left"/>
+      <w:pPr>
+        <w:ind w:left="3080" w:hanging="440"/>
+      </w:pPr>
+      <w:rPr>
+        <w:rFonts w:ascii="Wingdings" w:hAnsi="Wingdings" w:hint="default"/>
+      </w:rPr>
+    </w:lvl>
+    <w:lvl w:ilvl="6" w:tplc="04090001" w:tentative="1">
+      <w:start w:val="1"/>
+      <w:numFmt w:val="bullet"/>
+      <w:lvlText w:val=""/>
+      <w:lvlJc w:val="left"/>
+      <w:pPr>
+        <w:ind w:left="3520" w:hanging="440"/>
+      </w:pPr>
+      <w:rPr>
+        <w:rFonts w:ascii="Wingdings" w:hAnsi="Wingdings" w:hint="default"/>
+      </w:rPr>
+    </w:lvl>
+    <w:lvl w:ilvl="7" w:tplc="04090003" w:tentative="1">
+      <w:start w:val="1"/>
+      <w:numFmt w:val="bullet"/>
+      <w:lvlText w:val=""/>
+      <w:lvlJc w:val="left"/>
+      <w:pPr>
+        <w:ind w:left="3960" w:hanging="440"/>
+      </w:pPr>
+      <w:rPr>
+        <w:rFonts w:ascii="Wingdings" w:hAnsi="Wingdings" w:hint="default"/>
+      </w:rPr>
+    </w:lvl>
+    <w:lvl w:ilvl="8" w:tplc="04090005" w:tentative="1">
+      <w:start w:val="1"/>
+      <w:numFmt w:val="bullet"/>
+      <w:lvlText w:val=""/>
+      <w:lvlJc w:val="left"/>
+      <w:pPr>
+        <w:ind w:left="4400" w:hanging="440"/>
+      </w:pPr>
+      <w:rPr>
+        <w:rFonts w:ascii="Wingdings" w:hAnsi="Wingdings" w:hint="default"/>
+      </w:rPr>
+    </w:lvl>
+  </w:abstractNum>
+  <w:abstractNum w:abstractNumId="19" w15:restartNumberingAfterBreak="0">
     <w:nsid w:val="60323A50"/>
     <w:multiLevelType w:val="hybridMultilevel"/>
     <w:tmpl w:val="59348588"/>
@@ -1960,7 +5747,7 @@
       </w:pPr>
     </w:lvl>
   </w:abstractNum>
-  <w:abstractNum w:abstractNumId="14" w15:restartNumberingAfterBreak="0">
+  <w:abstractNum w:abstractNumId="20" w15:restartNumberingAfterBreak="0">
     <w:nsid w:val="6378486C"/>
     <w:multiLevelType w:val="hybridMultilevel"/>
     <w:tmpl w:val="5B984750"/>
@@ -2049,7 +5836,7 @@
       </w:pPr>
     </w:lvl>
   </w:abstractNum>
-  <w:abstractNum w:abstractNumId="15" w15:restartNumberingAfterBreak="0">
+  <w:abstractNum w:abstractNumId="21" w15:restartNumberingAfterBreak="0">
     <w:nsid w:val="64607239"/>
     <w:multiLevelType w:val="multilevel"/>
     <w:tmpl w:val="83D85F1A"/>
@@ -2170,7 +5957,7 @@
       </w:rPr>
     </w:lvl>
   </w:abstractNum>
-  <w:abstractNum w:abstractNumId="16" w15:restartNumberingAfterBreak="0">
+  <w:abstractNum w:abstractNumId="22" w15:restartNumberingAfterBreak="0">
     <w:nsid w:val="68FA0D52"/>
     <w:multiLevelType w:val="hybridMultilevel"/>
     <w:tmpl w:val="403829D6"/>
@@ -2259,7 +6046,7 @@
       </w:pPr>
     </w:lvl>
   </w:abstractNum>
-  <w:abstractNum w:abstractNumId="17" w15:restartNumberingAfterBreak="0">
+  <w:abstractNum w:abstractNumId="23" w15:restartNumberingAfterBreak="0">
     <w:nsid w:val="6BC70E5A"/>
     <w:multiLevelType w:val="multilevel"/>
     <w:tmpl w:val="926A6FFE"/>
@@ -2372,7 +6159,7 @@
       </w:rPr>
     </w:lvl>
   </w:abstractNum>
-  <w:abstractNum w:abstractNumId="18" w15:restartNumberingAfterBreak="0">
+  <w:abstractNum w:abstractNumId="24" w15:restartNumberingAfterBreak="0">
     <w:nsid w:val="72E052BD"/>
     <w:multiLevelType w:val="hybridMultilevel"/>
     <w:tmpl w:val="71F2EDEE"/>
@@ -2461,7 +6248,7 @@
       </w:pPr>
     </w:lvl>
   </w:abstractNum>
-  <w:abstractNum w:abstractNumId="19" w15:restartNumberingAfterBreak="0">
+  <w:abstractNum w:abstractNumId="25" w15:restartNumberingAfterBreak="0">
     <w:nsid w:val="74BB75C2"/>
     <w:multiLevelType w:val="multilevel"/>
     <w:tmpl w:val="83D85F1A"/>
@@ -2582,7 +6369,7 @@
       </w:rPr>
     </w:lvl>
   </w:abstractNum>
-  <w:abstractNum w:abstractNumId="20" w15:restartNumberingAfterBreak="0">
+  <w:abstractNum w:abstractNumId="26" w15:restartNumberingAfterBreak="0">
     <w:nsid w:val="76892835"/>
     <w:multiLevelType w:val="multilevel"/>
     <w:tmpl w:val="83D85F1A"/>
@@ -2703,7 +6490,7 @@
       </w:rPr>
     </w:lvl>
   </w:abstractNum>
-  <w:abstractNum w:abstractNumId="21" w15:restartNumberingAfterBreak="0">
+  <w:abstractNum w:abstractNumId="27" w15:restartNumberingAfterBreak="0">
     <w:nsid w:val="799526A6"/>
     <w:multiLevelType w:val="multilevel"/>
     <w:tmpl w:val="83D85F1A"/>
@@ -2824,7 +6611,7 @@
       </w:rPr>
     </w:lvl>
   </w:abstractNum>
-  <w:abstractNum w:abstractNumId="22" w15:restartNumberingAfterBreak="0">
+  <w:abstractNum w:abstractNumId="28" w15:restartNumberingAfterBreak="0">
     <w:nsid w:val="7A740712"/>
     <w:multiLevelType w:val="multilevel"/>
     <w:tmpl w:val="83D85F1A"/>
@@ -2945,7 +6732,7 @@
       </w:rPr>
     </w:lvl>
   </w:abstractNum>
-  <w:abstractNum w:abstractNumId="23" w15:restartNumberingAfterBreak="0">
+  <w:abstractNum w:abstractNumId="29" w15:restartNumberingAfterBreak="0">
     <w:nsid w:val="7D492534"/>
     <w:multiLevelType w:val="hybridMultilevel"/>
     <w:tmpl w:val="971ED124"/>
@@ -3034,77 +6821,219 @@
       </w:pPr>
     </w:lvl>
   </w:abstractNum>
+  <w:abstractNum w:abstractNumId="30" w15:restartNumberingAfterBreak="0">
+    <w:nsid w:val="7EB537F2"/>
+    <w:multiLevelType w:val="multilevel"/>
+    <w:tmpl w:val="83D85F1A"/>
+    <w:lvl w:ilvl="0">
+      <w:start w:val="1"/>
+      <w:numFmt w:val="decimal"/>
+      <w:lvlText w:val="%1."/>
+      <w:lvlJc w:val="left"/>
+      <w:pPr>
+        <w:ind w:left="760" w:hanging="360"/>
+      </w:pPr>
+      <w:rPr>
+        <w:rFonts w:hint="default"/>
+      </w:rPr>
+    </w:lvl>
+    <w:lvl w:ilvl="1">
+      <w:start w:val="1"/>
+      <w:numFmt w:val="decimal"/>
+      <w:isLgl/>
+      <w:lvlText w:val="%1.%2."/>
+      <w:lvlJc w:val="left"/>
+      <w:pPr>
+        <w:ind w:left="1120" w:hanging="720"/>
+      </w:pPr>
+      <w:rPr>
+        <w:rFonts w:hint="default"/>
+      </w:rPr>
+    </w:lvl>
+    <w:lvl w:ilvl="2">
+      <w:start w:val="1"/>
+      <w:numFmt w:val="decimal"/>
+      <w:isLgl/>
+      <w:lvlText w:val="%1.%2.%3."/>
+      <w:lvlJc w:val="left"/>
+      <w:pPr>
+        <w:ind w:left="1120" w:hanging="720"/>
+      </w:pPr>
+      <w:rPr>
+        <w:rFonts w:hint="default"/>
+      </w:rPr>
+    </w:lvl>
+    <w:lvl w:ilvl="3">
+      <w:start w:val="1"/>
+      <w:numFmt w:val="decimal"/>
+      <w:isLgl/>
+      <w:lvlText w:val="%1.%2.%3.%4."/>
+      <w:lvlJc w:val="left"/>
+      <w:pPr>
+        <w:ind w:left="1480" w:hanging="1080"/>
+      </w:pPr>
+      <w:rPr>
+        <w:rFonts w:hint="default"/>
+      </w:rPr>
+    </w:lvl>
+    <w:lvl w:ilvl="4">
+      <w:start w:val="1"/>
+      <w:numFmt w:val="decimal"/>
+      <w:isLgl/>
+      <w:lvlText w:val="%1.%2.%3.%4.%5."/>
+      <w:lvlJc w:val="left"/>
+      <w:pPr>
+        <w:ind w:left="1480" w:hanging="1080"/>
+      </w:pPr>
+      <w:rPr>
+        <w:rFonts w:hint="default"/>
+      </w:rPr>
+    </w:lvl>
+    <w:lvl w:ilvl="5">
+      <w:start w:val="1"/>
+      <w:numFmt w:val="decimal"/>
+      <w:isLgl/>
+      <w:lvlText w:val="%1.%2.%3.%4.%5.%6."/>
+      <w:lvlJc w:val="left"/>
+      <w:pPr>
+        <w:ind w:left="1840" w:hanging="1440"/>
+      </w:pPr>
+      <w:rPr>
+        <w:rFonts w:hint="default"/>
+      </w:rPr>
+    </w:lvl>
+    <w:lvl w:ilvl="6">
+      <w:start w:val="1"/>
+      <w:numFmt w:val="decimal"/>
+      <w:isLgl/>
+      <w:lvlText w:val="%1.%2.%3.%4.%5.%6.%7."/>
+      <w:lvlJc w:val="left"/>
+      <w:pPr>
+        <w:ind w:left="1840" w:hanging="1440"/>
+      </w:pPr>
+      <w:rPr>
+        <w:rFonts w:hint="default"/>
+      </w:rPr>
+    </w:lvl>
+    <w:lvl w:ilvl="7">
+      <w:start w:val="1"/>
+      <w:numFmt w:val="decimal"/>
+      <w:isLgl/>
+      <w:lvlText w:val="%1.%2.%3.%4.%5.%6.%7.%8."/>
+      <w:lvlJc w:val="left"/>
+      <w:pPr>
+        <w:ind w:left="2200" w:hanging="1800"/>
+      </w:pPr>
+      <w:rPr>
+        <w:rFonts w:hint="default"/>
+      </w:rPr>
+    </w:lvl>
+    <w:lvl w:ilvl="8">
+      <w:start w:val="1"/>
+      <w:numFmt w:val="decimal"/>
+      <w:isLgl/>
+      <w:lvlText w:val="%1.%2.%3.%4.%5.%6.%7.%8.%9."/>
+      <w:lvlJc w:val="left"/>
+      <w:pPr>
+        <w:ind w:left="2200" w:hanging="1800"/>
+      </w:pPr>
+      <w:rPr>
+        <w:rFonts w:hint="default"/>
+      </w:rPr>
+    </w:lvl>
+  </w:abstractNum>
   <w:num w:numId="1" w16cid:durableId="274872341">
-    <w:abstractNumId w:val="15"/>
+    <w:abstractNumId w:val="21"/>
   </w:num>
   <w:num w:numId="2" w16cid:durableId="505828230">
+    <w:abstractNumId w:val="11"/>
+  </w:num>
+  <w:num w:numId="3" w16cid:durableId="173541914">
     <w:abstractNumId w:val="8"/>
   </w:num>
-  <w:num w:numId="3" w16cid:durableId="173541914">
-    <w:abstractNumId w:val="5"/>
-  </w:num>
   <w:num w:numId="4" w16cid:durableId="371537993">
-    <w:abstractNumId w:val="12"/>
+    <w:abstractNumId w:val="17"/>
   </w:num>
   <w:num w:numId="5" w16cid:durableId="1656759544">
-    <w:abstractNumId w:val="13"/>
+    <w:abstractNumId w:val="19"/>
   </w:num>
   <w:num w:numId="6" w16cid:durableId="1332031099">
     <w:abstractNumId w:val="0"/>
   </w:num>
   <w:num w:numId="7" w16cid:durableId="1588424757">
+    <w:abstractNumId w:val="14"/>
+  </w:num>
+  <w:num w:numId="8" w16cid:durableId="694844210">
+    <w:abstractNumId w:val="13"/>
+  </w:num>
+  <w:num w:numId="9" w16cid:durableId="2010520103">
+    <w:abstractNumId w:val="23"/>
+  </w:num>
+  <w:num w:numId="10" w16cid:durableId="1425999788">
+    <w:abstractNumId w:val="27"/>
+  </w:num>
+  <w:num w:numId="11" w16cid:durableId="1395007716">
+    <w:abstractNumId w:val="20"/>
+  </w:num>
+  <w:num w:numId="12" w16cid:durableId="1584686239">
+    <w:abstractNumId w:val="24"/>
+  </w:num>
+  <w:num w:numId="13" w16cid:durableId="1930849900">
+    <w:abstractNumId w:val="22"/>
+  </w:num>
+  <w:num w:numId="14" w16cid:durableId="72093341">
+    <w:abstractNumId w:val="4"/>
+  </w:num>
+  <w:num w:numId="15" w16cid:durableId="914631006">
+    <w:abstractNumId w:val="3"/>
+  </w:num>
+  <w:num w:numId="16" w16cid:durableId="1263143273">
+    <w:abstractNumId w:val="5"/>
+  </w:num>
+  <w:num w:numId="17" w16cid:durableId="616646590">
+    <w:abstractNumId w:val="26"/>
+  </w:num>
+  <w:num w:numId="18" w16cid:durableId="1662853212">
+    <w:abstractNumId w:val="28"/>
+  </w:num>
+  <w:num w:numId="19" w16cid:durableId="1711221955">
     <w:abstractNumId w:val="10"/>
   </w:num>
-  <w:num w:numId="8" w16cid:durableId="694844210">
+  <w:num w:numId="20" w16cid:durableId="684552167">
+    <w:abstractNumId w:val="6"/>
+  </w:num>
+  <w:num w:numId="21" w16cid:durableId="2006781780">
     <w:abstractNumId w:val="9"/>
   </w:num>
-  <w:num w:numId="9" w16cid:durableId="2010520103">
-    <w:abstractNumId w:val="17"/>
+  <w:num w:numId="22" w16cid:durableId="1136144714">
+    <w:abstractNumId w:val="15"/>
   </w:num>
-  <w:num w:numId="10" w16cid:durableId="1425999788">
-    <w:abstractNumId w:val="21"/>
+  <w:num w:numId="23" w16cid:durableId="775104726">
+    <w:abstractNumId w:val="29"/>
   </w:num>
-  <w:num w:numId="11" w16cid:durableId="1395007716">
-    <w:abstractNumId w:val="14"/>
+  <w:num w:numId="24" w16cid:durableId="1823542985">
+    <w:abstractNumId w:val="25"/>
   </w:num>
-  <w:num w:numId="12" w16cid:durableId="1584686239">
+  <w:num w:numId="25" w16cid:durableId="879172301">
+    <w:abstractNumId w:val="1"/>
+  </w:num>
+  <w:num w:numId="26" w16cid:durableId="2089183273">
+    <w:abstractNumId w:val="30"/>
+  </w:num>
+  <w:num w:numId="27" w16cid:durableId="1327979531">
+    <w:abstractNumId w:val="12"/>
+  </w:num>
+  <w:num w:numId="28" w16cid:durableId="114563654">
     <w:abstractNumId w:val="18"/>
   </w:num>
-  <w:num w:numId="13" w16cid:durableId="1930849900">
-    <w:abstractNumId w:val="16"/>
+  <w:num w:numId="29" w16cid:durableId="275454263">
+    <w:abstractNumId w:val="7"/>
   </w:num>
-  <w:num w:numId="14" w16cid:durableId="72093341">
+  <w:num w:numId="30" w16cid:durableId="1784152976">
     <w:abstractNumId w:val="2"/>
   </w:num>
-  <w:num w:numId="15" w16cid:durableId="914631006">
-    <w:abstractNumId w:val="1"/>
-  </w:num>
-  <w:num w:numId="16" w16cid:durableId="1263143273">
-    <w:abstractNumId w:val="3"/>
-  </w:num>
-  <w:num w:numId="17" w16cid:durableId="616646590">
-    <w:abstractNumId w:val="20"/>
-  </w:num>
-  <w:num w:numId="18" w16cid:durableId="1662853212">
-    <w:abstractNumId w:val="22"/>
-  </w:num>
-  <w:num w:numId="19" w16cid:durableId="1711221955">
-    <w:abstractNumId w:val="7"/>
-  </w:num>
-  <w:num w:numId="20" w16cid:durableId="684552167">
-    <w:abstractNumId w:val="4"/>
-  </w:num>
-  <w:num w:numId="21" w16cid:durableId="2006781780">
-    <w:abstractNumId w:val="6"/>
-  </w:num>
-  <w:num w:numId="22" w16cid:durableId="1136144714">
-    <w:abstractNumId w:val="11"/>
-  </w:num>
-  <w:num w:numId="23" w16cid:durableId="775104726">
-    <w:abstractNumId w:val="23"/>
-  </w:num>
-  <w:num w:numId="24" w16cid:durableId="1823542985">
-    <w:abstractNumId w:val="19"/>
+  <w:num w:numId="31" w16cid:durableId="1491367984">
+    <w:abstractNumId w:val="16"/>
   </w:num>
   <w:numIdMacAtCleanup w:val="1"/>
 </w:numbering>

</xml_diff>